<commit_message>
New updated lab 7 with instructions
</commit_message>
<xml_diff>
--- a/lab_5/Lab 7-Postgres.docx
+++ b/lab_5/Lab 7-Postgres.docx
@@ -8,12 +8,14 @@
         <w:pStyle w:val="Title"/>
         <w:jc w:val="both"/>
         <w:rPr>
+          <w:rFonts w:ascii="Times New Roman" w:hAnsi="Times New Roman" w:cs="Times New Roman"/>
           <w:sz w:val="64"/>
           <w:szCs w:val="64"/>
         </w:rPr>
       </w:pPr>
       <w:r>
         <w:rPr>
+          <w:rFonts w:ascii="Times New Roman" w:hAnsi="Times New Roman" w:cs="Times New Roman"/>
           <w:color w:val="3366FF"/>
           <w:sz w:val="64"/>
           <w:szCs w:val="64"/>
@@ -45,6 +47,7 @@
             <w:pPr>
               <w:pStyle w:val="normal0"/>
               <w:rPr>
+                <w:rFonts w:ascii="Times New Roman" w:hAnsi="Times New Roman" w:cs="Times New Roman"/>
                 <w:b/>
                 <w:sz w:val="20"/>
                 <w:szCs w:val="20"/>
@@ -52,6 +55,7 @@
             </w:pPr>
             <w:r>
               <w:rPr>
+                <w:rFonts w:ascii="Times New Roman" w:hAnsi="Times New Roman" w:cs="Times New Roman"/>
                 <w:b/>
                 <w:sz w:val="20"/>
                 <w:szCs w:val="20"/>
@@ -68,16 +72,18 @@
             <w:pPr>
               <w:pStyle w:val="normal0"/>
               <w:rPr>
+                <w:rFonts w:ascii="Times New Roman" w:hAnsi="Times New Roman" w:cs="Times New Roman"/>
                 <w:sz w:val="20"/>
                 <w:szCs w:val="20"/>
               </w:rPr>
             </w:pPr>
             <w:r>
               <w:rPr>
+                <w:rFonts w:ascii="Times New Roman" w:hAnsi="Times New Roman" w:cs="Times New Roman"/>
                 <w:sz w:val="20"/>
                 <w:szCs w:val="20"/>
               </w:rPr>
-              <w:t>7</w:t>
+              <w:t>5</w:t>
             </w:r>
           </w:p>
         </w:tc>
@@ -89,6 +95,7 @@
             <w:pPr>
               <w:pStyle w:val="normal0"/>
               <w:rPr>
+                <w:rFonts w:ascii="Times New Roman" w:hAnsi="Times New Roman" w:cs="Times New Roman"/>
                 <w:b/>
                 <w:sz w:val="20"/>
                 <w:szCs w:val="20"/>
@@ -96,6 +103,7 @@
             </w:pPr>
             <w:r>
               <w:rPr>
+                <w:rFonts w:ascii="Times New Roman" w:hAnsi="Times New Roman" w:cs="Times New Roman"/>
                 <w:b/>
                 <w:sz w:val="20"/>
                 <w:szCs w:val="20"/>
@@ -112,6 +120,7 @@
             <w:pPr>
               <w:pStyle w:val="normal0"/>
               <w:rPr>
+                <w:rFonts w:ascii="Times New Roman" w:hAnsi="Times New Roman" w:cs="Times New Roman"/>
                 <w:sz w:val="20"/>
                 <w:szCs w:val="20"/>
               </w:rPr>
@@ -137,6 +146,7 @@
             <w:pPr>
               <w:pStyle w:val="normal0"/>
               <w:rPr>
+                <w:rFonts w:ascii="Times New Roman" w:hAnsi="Times New Roman" w:cs="Times New Roman"/>
                 <w:b/>
                 <w:sz w:val="20"/>
                 <w:szCs w:val="20"/>
@@ -144,19 +154,12 @@
             </w:pPr>
             <w:r>
               <w:rPr>
+                <w:rFonts w:ascii="Times New Roman" w:hAnsi="Times New Roman" w:cs="Times New Roman"/>
                 <w:b/>
                 <w:sz w:val="20"/>
                 <w:szCs w:val="20"/>
               </w:rPr>
-              <w:t>Related Module</w:t>
-            </w:r>
-            <w:r>
-              <w:rPr>
-                <w:b/>
-                <w:sz w:val="20"/>
-                <w:szCs w:val="20"/>
-              </w:rPr>
-              <w:t>(s)</w:t>
+              <w:t>Related Module(s)</w:t>
             </w:r>
           </w:p>
         </w:tc>
@@ -168,16 +171,18 @@
             <w:pPr>
               <w:pStyle w:val="normal0"/>
               <w:rPr>
+                <w:rFonts w:ascii="Times New Roman" w:hAnsi="Times New Roman" w:cs="Times New Roman"/>
                 <w:sz w:val="20"/>
                 <w:szCs w:val="20"/>
               </w:rPr>
             </w:pPr>
             <w:r>
               <w:rPr>
+                <w:rFonts w:ascii="Times New Roman" w:hAnsi="Times New Roman" w:cs="Times New Roman"/>
                 <w:sz w:val="20"/>
                 <w:szCs w:val="20"/>
               </w:rPr>
-              <w:t>7</w:t>
+              <w:t>5</w:t>
             </w:r>
           </w:p>
         </w:tc>
@@ -190,6 +195,7 @@
               <w:pStyle w:val="normal0"/>
               <w:ind w:right="1476"/>
               <w:rPr>
+                <w:rFonts w:ascii="Times New Roman" w:hAnsi="Times New Roman" w:cs="Times New Roman"/>
                 <w:b/>
                 <w:sz w:val="20"/>
                 <w:szCs w:val="20"/>
@@ -197,6 +203,7 @@
             </w:pPr>
             <w:r>
               <w:rPr>
+                <w:rFonts w:ascii="Times New Roman" w:hAnsi="Times New Roman" w:cs="Times New Roman"/>
                 <w:b/>
                 <w:sz w:val="20"/>
                 <w:szCs w:val="20"/>
@@ -213,17 +220,29 @@
             <w:pPr>
               <w:pStyle w:val="normal0"/>
               <w:rPr>
+                <w:rFonts w:ascii="Times New Roman" w:hAnsi="Times New Roman" w:cs="Times New Roman"/>
                 <w:sz w:val="20"/>
                 <w:szCs w:val="20"/>
               </w:rPr>
             </w:pPr>
             <w:r>
               <w:rPr>
+                <w:rFonts w:ascii="Times New Roman" w:hAnsi="Times New Roman" w:cs="Times New Roman"/>
                 <w:sz w:val="20"/>
                 <w:szCs w:val="20"/>
               </w:rPr>
-              <w:t>Get you started on an RDBMS by trying PostGres</w:t>
+              <w:t xml:space="preserve">Get you started on an RDBMS by trying </w:t>
             </w:r>
+            <w:proofErr w:type="spellStart"/>
+            <w:r>
+              <w:rPr>
+                <w:rFonts w:ascii="Times New Roman" w:hAnsi="Times New Roman" w:cs="Times New Roman"/>
+                <w:sz w:val="20"/>
+                <w:szCs w:val="20"/>
+              </w:rPr>
+              <w:t>PostgreSQL</w:t>
+            </w:r>
+            <w:proofErr w:type="spellEnd"/>
           </w:p>
         </w:tc>
       </w:tr>
@@ -239,6 +258,7 @@
             <w:pPr>
               <w:pStyle w:val="normal0"/>
               <w:rPr>
+                <w:rFonts w:ascii="Times New Roman" w:hAnsi="Times New Roman" w:cs="Times New Roman"/>
                 <w:b/>
                 <w:sz w:val="20"/>
                 <w:szCs w:val="20"/>
@@ -246,6 +266,7 @@
             </w:pPr>
             <w:r>
               <w:rPr>
+                <w:rFonts w:ascii="Times New Roman" w:hAnsi="Times New Roman" w:cs="Times New Roman"/>
                 <w:b/>
                 <w:sz w:val="20"/>
                 <w:szCs w:val="20"/>
@@ -262,16 +283,34 @@
             <w:pPr>
               <w:pStyle w:val="normal0"/>
               <w:rPr>
+                <w:rFonts w:ascii="Times New Roman" w:hAnsi="Times New Roman" w:cs="Times New Roman"/>
                 <w:sz w:val="20"/>
                 <w:szCs w:val="20"/>
               </w:rPr>
             </w:pPr>
             <w:r>
               <w:rPr>
+                <w:rFonts w:ascii="Times New Roman" w:hAnsi="Times New Roman" w:cs="Times New Roman"/>
                 <w:sz w:val="20"/>
                 <w:szCs w:val="20"/>
               </w:rPr>
-              <w:t>10/5/15</w:t>
+              <w:t>2/14</w:t>
+            </w:r>
+            <w:r>
+              <w:rPr>
+                <w:rFonts w:ascii="Times New Roman" w:hAnsi="Times New Roman" w:cs="Times New Roman"/>
+                <w:sz w:val="20"/>
+                <w:szCs w:val="20"/>
+              </w:rPr>
+              <w:t>/1</w:t>
+            </w:r>
+            <w:r>
+              <w:rPr>
+                <w:rFonts w:ascii="Times New Roman" w:hAnsi="Times New Roman" w:cs="Times New Roman"/>
+                <w:sz w:val="20"/>
+                <w:szCs w:val="20"/>
+              </w:rPr>
+              <w:t>6</w:t>
             </w:r>
           </w:p>
         </w:tc>
@@ -283,6 +322,7 @@
             <w:pPr>
               <w:pStyle w:val="normal0"/>
               <w:rPr>
+                <w:rFonts w:ascii="Times New Roman" w:hAnsi="Times New Roman" w:cs="Times New Roman"/>
                 <w:b/>
                 <w:sz w:val="20"/>
                 <w:szCs w:val="20"/>
@@ -290,6 +330,7 @@
             </w:pPr>
             <w:r>
               <w:rPr>
+                <w:rFonts w:ascii="Times New Roman" w:hAnsi="Times New Roman" w:cs="Times New Roman"/>
                 <w:b/>
                 <w:sz w:val="20"/>
                 <w:szCs w:val="20"/>
@@ -306,23 +347,18 @@
             <w:pPr>
               <w:pStyle w:val="normal0"/>
               <w:rPr>
+                <w:rFonts w:ascii="Times New Roman" w:hAnsi="Times New Roman" w:cs="Times New Roman"/>
                 <w:sz w:val="20"/>
                 <w:szCs w:val="20"/>
               </w:rPr>
             </w:pPr>
             <w:r>
               <w:rPr>
+                <w:rFonts w:ascii="Times New Roman" w:hAnsi="Times New Roman" w:cs="Times New Roman"/>
                 <w:sz w:val="20"/>
                 <w:szCs w:val="20"/>
               </w:rPr>
-              <w:t xml:space="preserve">40 </w:t>
-            </w:r>
-            <w:r>
-              <w:rPr>
-                <w:sz w:val="20"/>
-                <w:szCs w:val="20"/>
-              </w:rPr>
-              <w:t>minutes</w:t>
+              <w:t>40 minutes</w:t>
             </w:r>
           </w:p>
         </w:tc>
@@ -332,6 +368,7 @@
       <w:pPr>
         <w:pStyle w:val="normal0"/>
         <w:rPr>
+          <w:rFonts w:ascii="Times New Roman" w:hAnsi="Times New Roman" w:cs="Times New Roman"/>
           <w:b/>
           <w:color w:val="222222"/>
           <w:sz w:val="24"/>
@@ -339,80 +376,1828 @@
           <w:highlight w:val="white"/>
         </w:rPr>
       </w:pPr>
-    </w:p>
-    <w:p/>
-    <w:p>
-      <w:pPr>
-        <w:pStyle w:val="Heading1"/>
-      </w:pPr>
-      <w:r>
-        <w:t>Introduction</w:t>
-      </w:r>
-    </w:p>
-    <w:p>
-      <w:r>
-        <w:t>While our initial investigations have dealt with Hive and SparkSQL, often as a Data Scientist, you will encounter relational databases like PostgreSQL.  In this lab, you’ll explore the basics of loading data into Postgres, creating running queries and understanding how those queries are transformed into plans for DAGs.  Submit your answers through the LMS as a text file, docx file, or PDF.</w:t>
-      </w:r>
-    </w:p>
-    <w:p>
       <w:bookmarkStart w:id="0" w:name="_GoBack"/>
       <w:bookmarkEnd w:id="0"/>
     </w:p>
     <w:p>
       <w:pPr>
+        <w:rPr>
+          <w:rFonts w:ascii="Times New Roman" w:hAnsi="Times New Roman" w:cs="Times New Roman"/>
+        </w:rPr>
+      </w:pPr>
+    </w:p>
+    <w:p>
+      <w:pPr>
         <w:pStyle w:val="Heading1"/>
       </w:pPr>
       <w:r>
-        <w:t>Getting the Data</w:t>
-      </w:r>
-    </w:p>
-    <w:p>
-      <w:r>
-        <w:t>Navigate to the /data directory on your AWS instance or the $HOME directory on your Vagrant install.  Download the Pagila data as follows:</w:t>
-      </w:r>
-    </w:p>
+        <w:t>Introduction</w:t>
+      </w:r>
+    </w:p>
+    <w:p>
+      <w:pPr>
+        <w:rPr>
+          <w:rFonts w:ascii="Times New Roman" w:hAnsi="Times New Roman" w:cs="Times New Roman"/>
+        </w:rPr>
+      </w:pPr>
+      <w:r>
+        <w:rPr>
+          <w:rFonts w:ascii="Times New Roman" w:hAnsi="Times New Roman" w:cs="Times New Roman"/>
+        </w:rPr>
+        <w:t xml:space="preserve">While our initial investigations have dealt with Hive and </w:t>
+      </w:r>
+      <w:proofErr w:type="spellStart"/>
+      <w:r>
+        <w:rPr>
+          <w:rFonts w:ascii="Times New Roman" w:hAnsi="Times New Roman" w:cs="Times New Roman"/>
+        </w:rPr>
+        <w:t>SparkSQL</w:t>
+      </w:r>
+      <w:proofErr w:type="spellEnd"/>
+      <w:r>
+        <w:rPr>
+          <w:rFonts w:ascii="Times New Roman" w:hAnsi="Times New Roman" w:cs="Times New Roman"/>
+        </w:rPr>
+        <w:t xml:space="preserve">, often as a Data Scientist, you will encounter relational databases like </w:t>
+      </w:r>
+      <w:proofErr w:type="spellStart"/>
+      <w:r>
+        <w:rPr>
+          <w:rFonts w:ascii="Times New Roman" w:hAnsi="Times New Roman" w:cs="Times New Roman"/>
+        </w:rPr>
+        <w:t>PostgreSQL</w:t>
+      </w:r>
+      <w:proofErr w:type="spellEnd"/>
+      <w:r>
+        <w:rPr>
+          <w:rFonts w:ascii="Times New Roman" w:hAnsi="Times New Roman" w:cs="Times New Roman"/>
+        </w:rPr>
+        <w:t xml:space="preserve">. </w:t>
+      </w:r>
+      <w:r>
+        <w:rPr>
+          <w:rFonts w:ascii="Times New Roman" w:hAnsi="Times New Roman" w:cs="Times New Roman"/>
+        </w:rPr>
+        <w:t>In this lab, we will learn about the following:</w:t>
+      </w:r>
+    </w:p>
+    <w:p>
+      <w:pPr>
+        <w:rPr>
+          <w:rFonts w:ascii="Times New Roman" w:hAnsi="Times New Roman" w:cs="Times New Roman"/>
+        </w:rPr>
+      </w:pPr>
+    </w:p>
+    <w:p>
+      <w:pPr>
+        <w:pStyle w:val="ListParagraph"/>
+        <w:numPr>
+          <w:ilvl w:val="0"/>
+          <w:numId w:val="6"/>
+        </w:numPr>
+        <w:rPr>
+          <w:rFonts w:ascii="Times New Roman" w:hAnsi="Times New Roman" w:cs="Times New Roman"/>
+        </w:rPr>
+      </w:pPr>
+      <w:r>
+        <w:rPr>
+          <w:rFonts w:ascii="Times New Roman" w:hAnsi="Times New Roman" w:cs="Times New Roman"/>
+        </w:rPr>
+        <w:t xml:space="preserve">How to create a database in </w:t>
+      </w:r>
+      <w:proofErr w:type="spellStart"/>
+      <w:r>
+        <w:rPr>
+          <w:rFonts w:ascii="Times New Roman" w:hAnsi="Times New Roman" w:cs="Times New Roman"/>
+        </w:rPr>
+        <w:t>PostgreSQL</w:t>
+      </w:r>
+      <w:proofErr w:type="spellEnd"/>
+    </w:p>
+    <w:p>
+      <w:pPr>
+        <w:pStyle w:val="ListParagraph"/>
+        <w:numPr>
+          <w:ilvl w:val="0"/>
+          <w:numId w:val="6"/>
+        </w:numPr>
+        <w:rPr>
+          <w:rFonts w:ascii="Times New Roman" w:hAnsi="Times New Roman" w:cs="Times New Roman"/>
+        </w:rPr>
+      </w:pPr>
+      <w:r>
+        <w:rPr>
+          <w:rFonts w:ascii="Times New Roman" w:hAnsi="Times New Roman" w:cs="Times New Roman"/>
+        </w:rPr>
+        <w:t xml:space="preserve">How to load data into </w:t>
+      </w:r>
+      <w:proofErr w:type="spellStart"/>
+      <w:r>
+        <w:rPr>
+          <w:rFonts w:ascii="Times New Roman" w:hAnsi="Times New Roman" w:cs="Times New Roman"/>
+        </w:rPr>
+        <w:t>PostgreSQL</w:t>
+      </w:r>
+      <w:proofErr w:type="spellEnd"/>
+    </w:p>
+    <w:p>
+      <w:pPr>
+        <w:pStyle w:val="ListParagraph"/>
+        <w:numPr>
+          <w:ilvl w:val="0"/>
+          <w:numId w:val="6"/>
+        </w:numPr>
+        <w:rPr>
+          <w:rFonts w:ascii="Times New Roman" w:hAnsi="Times New Roman" w:cs="Times New Roman"/>
+        </w:rPr>
+      </w:pPr>
+      <w:r>
+        <w:rPr>
+          <w:rFonts w:ascii="Times New Roman" w:hAnsi="Times New Roman" w:cs="Times New Roman"/>
+        </w:rPr>
+        <w:t xml:space="preserve">How to run queries on </w:t>
+      </w:r>
+      <w:proofErr w:type="spellStart"/>
+      <w:r>
+        <w:rPr>
+          <w:rFonts w:ascii="Times New Roman" w:hAnsi="Times New Roman" w:cs="Times New Roman"/>
+        </w:rPr>
+        <w:t>PostgreSQL</w:t>
+      </w:r>
+      <w:proofErr w:type="spellEnd"/>
+    </w:p>
+    <w:p>
+      <w:pPr>
+        <w:pStyle w:val="ListParagraph"/>
+        <w:numPr>
+          <w:ilvl w:val="0"/>
+          <w:numId w:val="6"/>
+        </w:numPr>
+        <w:rPr>
+          <w:rFonts w:ascii="Times New Roman" w:hAnsi="Times New Roman" w:cs="Times New Roman"/>
+        </w:rPr>
+      </w:pPr>
+      <w:r>
+        <w:rPr>
+          <w:rFonts w:ascii="Times New Roman" w:hAnsi="Times New Roman" w:cs="Times New Roman"/>
+        </w:rPr>
+        <w:t xml:space="preserve">How queries are transformed into plans for DAGs in </w:t>
+      </w:r>
+      <w:proofErr w:type="spellStart"/>
+      <w:r>
+        <w:rPr>
+          <w:rFonts w:ascii="Times New Roman" w:hAnsi="Times New Roman" w:cs="Times New Roman"/>
+        </w:rPr>
+        <w:t>PostgreSQL</w:t>
+      </w:r>
+      <w:proofErr w:type="spellEnd"/>
+    </w:p>
+    <w:p>
+      <w:pPr>
+        <w:rPr>
+          <w:rFonts w:ascii="Times New Roman" w:hAnsi="Times New Roman" w:cs="Times New Roman"/>
+        </w:rPr>
+      </w:pPr>
+    </w:p>
+    <w:tbl>
+      <w:tblPr>
+        <w:tblStyle w:val="TableGrid"/>
+        <w:tblW w:w="10357" w:type="dxa"/>
+        <w:tblLayout w:type="fixed"/>
+        <w:tblLook w:val="04A0" w:firstRow="1" w:lastRow="0" w:firstColumn="1" w:lastColumn="0" w:noHBand="0" w:noVBand="1"/>
+      </w:tblPr>
+      <w:tblGrid>
+        <w:gridCol w:w="6350"/>
+        <w:gridCol w:w="4007"/>
+      </w:tblGrid>
+      <w:tr>
+        <w:trPr>
+          <w:trHeight w:val="235"/>
+        </w:trPr>
+        <w:tc>
+          <w:tcPr>
+            <w:tcW w:w="6350" w:type="dxa"/>
+          </w:tcPr>
+          <w:p>
+            <w:pPr>
+              <w:pStyle w:val="normal0"/>
+              <w:jc w:val="both"/>
+              <w:rPr>
+                <w:rFonts w:ascii="Times New Roman" w:hAnsi="Times New Roman" w:cs="Times New Roman"/>
+                <w:b/>
+                <w:sz w:val="24"/>
+                <w:szCs w:val="24"/>
+              </w:rPr>
+            </w:pPr>
+            <w:r>
+              <w:rPr>
+                <w:rFonts w:ascii="Times New Roman" w:hAnsi="Times New Roman" w:cs="Times New Roman"/>
+                <w:b/>
+                <w:sz w:val="24"/>
+                <w:szCs w:val="24"/>
+              </w:rPr>
+              <w:t>Resource</w:t>
+            </w:r>
+          </w:p>
+        </w:tc>
+        <w:tc>
+          <w:tcPr>
+            <w:tcW w:w="4007" w:type="dxa"/>
+          </w:tcPr>
+          <w:p>
+            <w:pPr>
+              <w:pStyle w:val="normal0"/>
+              <w:jc w:val="both"/>
+              <w:rPr>
+                <w:rFonts w:ascii="Times New Roman" w:hAnsi="Times New Roman" w:cs="Times New Roman"/>
+                <w:b/>
+                <w:sz w:val="24"/>
+                <w:szCs w:val="24"/>
+              </w:rPr>
+            </w:pPr>
+            <w:r>
+              <w:rPr>
+                <w:rFonts w:ascii="Times New Roman" w:hAnsi="Times New Roman" w:cs="Times New Roman"/>
+                <w:b/>
+                <w:sz w:val="24"/>
+                <w:szCs w:val="24"/>
+              </w:rPr>
+              <w:t>What</w:t>
+            </w:r>
+          </w:p>
+        </w:tc>
+      </w:tr>
+      <w:tr>
+        <w:trPr>
+          <w:trHeight w:val="394"/>
+        </w:trPr>
+        <w:tc>
+          <w:tcPr>
+            <w:tcW w:w="6350" w:type="dxa"/>
+          </w:tcPr>
+          <w:p>
+            <w:pPr>
+              <w:rPr>
+                <w:rFonts w:ascii="Times New Roman" w:hAnsi="Times New Roman" w:cs="Times New Roman"/>
+                <w:sz w:val="24"/>
+                <w:szCs w:val="24"/>
+              </w:rPr>
+            </w:pPr>
+            <w:hyperlink r:id="rId8" w:history="1">
+              <w:r>
+                <w:rPr>
+                  <w:rStyle w:val="Hyperlink"/>
+                  <w:rFonts w:ascii="Times New Roman" w:hAnsi="Times New Roman" w:cs="Times New Roman"/>
+                </w:rPr>
+                <w:t>http://www.postgresql.org/docs/9.5/static/index.html</w:t>
+              </w:r>
+            </w:hyperlink>
+          </w:p>
+        </w:tc>
+        <w:tc>
+          <w:tcPr>
+            <w:tcW w:w="4007" w:type="dxa"/>
+          </w:tcPr>
+          <w:p>
+            <w:pPr>
+              <w:pStyle w:val="normal0"/>
+              <w:jc w:val="both"/>
+              <w:rPr>
+                <w:rFonts w:ascii="Times New Roman" w:hAnsi="Times New Roman" w:cs="Times New Roman"/>
+                <w:sz w:val="24"/>
+                <w:szCs w:val="24"/>
+              </w:rPr>
+            </w:pPr>
+            <w:proofErr w:type="spellStart"/>
+            <w:r>
+              <w:rPr>
+                <w:rFonts w:ascii="Times New Roman" w:hAnsi="Times New Roman" w:cs="Times New Roman"/>
+              </w:rPr>
+              <w:t>PostgreSQL</w:t>
+            </w:r>
+            <w:proofErr w:type="spellEnd"/>
+            <w:r>
+              <w:rPr>
+                <w:rFonts w:ascii="Times New Roman" w:hAnsi="Times New Roman" w:cs="Times New Roman"/>
+              </w:rPr>
+              <w:t xml:space="preserve"> Documentation</w:t>
+            </w:r>
+          </w:p>
+        </w:tc>
+      </w:tr>
+      <w:tr>
+        <w:trPr>
+          <w:trHeight w:val="394"/>
+        </w:trPr>
+        <w:tc>
+          <w:tcPr>
+            <w:tcW w:w="6350" w:type="dxa"/>
+          </w:tcPr>
+          <w:p>
+            <w:pPr>
+              <w:pStyle w:val="normal0"/>
+              <w:jc w:val="both"/>
+              <w:rPr>
+                <w:rFonts w:ascii="Times New Roman" w:hAnsi="Times New Roman" w:cs="Times New Roman"/>
+                <w:color w:val="1155CD"/>
+                <w:sz w:val="24"/>
+                <w:szCs w:val="24"/>
+              </w:rPr>
+            </w:pPr>
+            <w:hyperlink r:id="rId9" w:history="1">
+              <w:r>
+                <w:rPr>
+                  <w:rStyle w:val="Hyperlink"/>
+                  <w:rFonts w:ascii="Times New Roman" w:hAnsi="Times New Roman" w:cs="Times New Roman"/>
+                </w:rPr>
+                <w:t>http://www.postgresql.org/docs/9.5/static/sql.html</w:t>
+              </w:r>
+            </w:hyperlink>
+          </w:p>
+        </w:tc>
+        <w:tc>
+          <w:tcPr>
+            <w:tcW w:w="4007" w:type="dxa"/>
+          </w:tcPr>
+          <w:p>
+            <w:pPr>
+              <w:pStyle w:val="normal0"/>
+              <w:jc w:val="both"/>
+              <w:rPr>
+                <w:rFonts w:ascii="Times New Roman" w:hAnsi="Times New Roman" w:cs="Times New Roman"/>
+                <w:sz w:val="24"/>
+                <w:szCs w:val="24"/>
+              </w:rPr>
+            </w:pPr>
+            <w:r>
+              <w:rPr>
+                <w:rFonts w:ascii="Times New Roman" w:hAnsi="Times New Roman" w:cs="Times New Roman"/>
+                <w:sz w:val="24"/>
+                <w:szCs w:val="24"/>
+              </w:rPr>
+              <w:t>The SQL Language</w:t>
+            </w:r>
+          </w:p>
+        </w:tc>
+      </w:tr>
+    </w:tbl>
     <w:p/>
-    <w:p>
-      <w:pPr>
-        <w:pStyle w:val="code"/>
-      </w:pPr>
-      <w:r>
-        <w:t xml:space="preserve">wget -O pagila.zip </w:t>
-      </w:r>
-      <w:hyperlink r:id="rId8" w:history="1">
+    <w:p/>
+    <w:p>
+      <w:pPr>
+        <w:widowControl w:val="0"/>
+        <w:spacing w:before="240" w:after="240" w:line="240" w:lineRule="auto"/>
+        <w:jc w:val="both"/>
+        <w:outlineLvl w:val="2"/>
+        <w:rPr>
+          <w:rFonts w:ascii="Times New Roman" w:eastAsia="Times New Roman" w:hAnsi="Times New Roman" w:cs="Times New Roman"/>
+          <w:b/>
+          <w:sz w:val="32"/>
+          <w:szCs w:val="32"/>
+        </w:rPr>
+      </w:pPr>
+      <w:r>
+        <w:rPr>
+          <w:rFonts w:ascii="Times New Roman" w:eastAsia="Times New Roman" w:hAnsi="Times New Roman" w:cs="Times New Roman"/>
+          <w:b/>
+          <w:sz w:val="32"/>
+          <w:szCs w:val="32"/>
+        </w:rPr>
+        <w:t xml:space="preserve">Step-1. Setup the environment </w:t>
+      </w:r>
+    </w:p>
+    <w:p>
+      <w:pPr>
+        <w:pStyle w:val="normal0"/>
+        <w:widowControl w:val="0"/>
+        <w:spacing w:after="240"/>
+        <w:jc w:val="both"/>
+        <w:rPr>
+          <w:rFonts w:ascii="Times New Roman" w:hAnsi="Times New Roman" w:cs="Times New Roman"/>
+          <w:bCs/>
+          <w:sz w:val="24"/>
+          <w:szCs w:val="24"/>
+        </w:rPr>
+      </w:pPr>
+      <w:r>
+        <w:rPr>
+          <w:rFonts w:ascii="Times New Roman" w:hAnsi="Times New Roman" w:cs="Times New Roman"/>
+          <w:bCs/>
+          <w:sz w:val="24"/>
+          <w:szCs w:val="24"/>
+        </w:rPr>
+        <w:t xml:space="preserve">We need to setup an EC2 instance and make sure that </w:t>
+      </w:r>
+      <w:proofErr w:type="spellStart"/>
+      <w:r>
+        <w:rPr>
+          <w:rFonts w:ascii="Times New Roman" w:hAnsi="Times New Roman" w:cs="Times New Roman"/>
+          <w:sz w:val="24"/>
+          <w:szCs w:val="24"/>
+        </w:rPr>
+        <w:t>PostgreSQL</w:t>
+      </w:r>
+      <w:proofErr w:type="spellEnd"/>
+      <w:r>
+        <w:rPr>
+          <w:rFonts w:ascii="Times New Roman" w:hAnsi="Times New Roman" w:cs="Times New Roman"/>
+          <w:sz w:val="24"/>
+          <w:szCs w:val="24"/>
+        </w:rPr>
+        <w:t xml:space="preserve"> is up and running</w:t>
+      </w:r>
+      <w:r>
+        <w:rPr>
+          <w:rFonts w:ascii="Times New Roman" w:hAnsi="Times New Roman" w:cs="Times New Roman"/>
+          <w:bCs/>
+          <w:sz w:val="24"/>
+          <w:szCs w:val="24"/>
+        </w:rPr>
+        <w:t>. To do this:</w:t>
+      </w:r>
+    </w:p>
+    <w:p>
+      <w:pPr>
+        <w:pStyle w:val="normal0"/>
+        <w:widowControl w:val="0"/>
+        <w:numPr>
+          <w:ilvl w:val="0"/>
+          <w:numId w:val="7"/>
+        </w:numPr>
+        <w:spacing w:after="240" w:line="240" w:lineRule="auto"/>
+        <w:jc w:val="both"/>
+        <w:rPr>
+          <w:rFonts w:ascii="Times New Roman" w:hAnsi="Times New Roman" w:cs="Times New Roman"/>
+          <w:bCs/>
+          <w:sz w:val="24"/>
+          <w:szCs w:val="24"/>
+        </w:rPr>
+      </w:pPr>
+      <w:r>
+        <w:rPr>
+          <w:rFonts w:ascii="Times New Roman" w:hAnsi="Times New Roman" w:cs="Times New Roman"/>
+          <w:bCs/>
+          <w:sz w:val="24"/>
+          <w:szCs w:val="24"/>
+        </w:rPr>
+        <w:t>Launch an instance of UCB W205 Spring 2016</w:t>
+      </w:r>
+    </w:p>
+    <w:p>
+      <w:pPr>
+        <w:pStyle w:val="normal0"/>
+        <w:widowControl w:val="0"/>
+        <w:numPr>
+          <w:ilvl w:val="1"/>
+          <w:numId w:val="7"/>
+        </w:numPr>
+        <w:spacing w:after="240" w:line="240" w:lineRule="auto"/>
+        <w:jc w:val="both"/>
+        <w:rPr>
+          <w:rFonts w:ascii="Times New Roman" w:hAnsi="Times New Roman" w:cs="Times New Roman"/>
+          <w:bCs/>
+          <w:sz w:val="24"/>
+          <w:szCs w:val="24"/>
+        </w:rPr>
+      </w:pPr>
+      <w:r>
+        <w:rPr>
+          <w:rFonts w:ascii="Times New Roman" w:hAnsi="Times New Roman" w:cs="Times New Roman"/>
+          <w:bCs/>
+          <w:sz w:val="24"/>
+          <w:szCs w:val="24"/>
+        </w:rPr>
+        <w:t xml:space="preserve">Attach your EBS volume from Lab 2. Note that </w:t>
+      </w:r>
+      <w:proofErr w:type="spellStart"/>
+      <w:r>
+        <w:rPr>
+          <w:rFonts w:ascii="Times New Roman" w:hAnsi="Times New Roman" w:cs="Times New Roman"/>
+          <w:sz w:val="24"/>
+          <w:szCs w:val="24"/>
+        </w:rPr>
+        <w:t>PostgreSQL</w:t>
+      </w:r>
+      <w:proofErr w:type="spellEnd"/>
+      <w:r>
+        <w:rPr>
+          <w:rFonts w:ascii="Times New Roman" w:hAnsi="Times New Roman" w:cs="Times New Roman"/>
+          <w:sz w:val="24"/>
+          <w:szCs w:val="24"/>
+        </w:rPr>
+        <w:t xml:space="preserve"> should be installed after you finish step 3.4 of Lab 2</w:t>
+      </w:r>
+    </w:p>
+    <w:p>
+      <w:pPr>
+        <w:pStyle w:val="normal0"/>
+        <w:widowControl w:val="0"/>
+        <w:numPr>
+          <w:ilvl w:val="1"/>
+          <w:numId w:val="7"/>
+        </w:numPr>
+        <w:spacing w:after="240" w:line="240" w:lineRule="auto"/>
+        <w:jc w:val="both"/>
+        <w:rPr>
+          <w:rFonts w:ascii="Times New Roman" w:hAnsi="Times New Roman" w:cs="Times New Roman"/>
+          <w:bCs/>
+          <w:sz w:val="24"/>
+          <w:szCs w:val="24"/>
+        </w:rPr>
+      </w:pPr>
+      <w:r>
+        <w:rPr>
+          <w:rFonts w:ascii="Times New Roman" w:hAnsi="Times New Roman" w:cs="Times New Roman"/>
+          <w:bCs/>
+          <w:sz w:val="24"/>
+          <w:szCs w:val="24"/>
+        </w:rPr>
+        <w:t xml:space="preserve">Check whether </w:t>
+      </w:r>
+      <w:proofErr w:type="spellStart"/>
+      <w:r>
+        <w:rPr>
+          <w:rFonts w:ascii="Times New Roman" w:hAnsi="Times New Roman" w:cs="Times New Roman"/>
+          <w:sz w:val="24"/>
+          <w:szCs w:val="24"/>
+        </w:rPr>
+        <w:t>PostgreSQL</w:t>
+      </w:r>
+      <w:proofErr w:type="spellEnd"/>
+      <w:r>
+        <w:rPr>
+          <w:rFonts w:ascii="Times New Roman" w:hAnsi="Times New Roman" w:cs="Times New Roman"/>
+          <w:sz w:val="24"/>
+          <w:szCs w:val="24"/>
+        </w:rPr>
+        <w:t xml:space="preserve"> is up and running:</w:t>
+      </w:r>
+    </w:p>
+    <w:p>
+      <w:pPr>
+        <w:pStyle w:val="normal0"/>
+        <w:widowControl w:val="0"/>
+        <w:spacing w:after="240" w:line="240" w:lineRule="auto"/>
+        <w:ind w:left="1440"/>
+        <w:jc w:val="both"/>
+        <w:rPr>
+          <w:rFonts w:ascii="Consolas" w:hAnsi="Consolas"/>
+          <w:bCs/>
+          <w:sz w:val="24"/>
+          <w:szCs w:val="24"/>
+        </w:rPr>
+      </w:pPr>
+      <w:proofErr w:type="spellStart"/>
+      <w:proofErr w:type="gramStart"/>
+      <w:r>
+        <w:rPr>
+          <w:rFonts w:ascii="Consolas" w:hAnsi="Consolas"/>
+          <w:bCs/>
+          <w:sz w:val="24"/>
+          <w:szCs w:val="24"/>
+        </w:rPr>
+        <w:t>ps</w:t>
+      </w:r>
+      <w:proofErr w:type="spellEnd"/>
+      <w:proofErr w:type="gramEnd"/>
+      <w:r>
+        <w:rPr>
+          <w:rFonts w:ascii="Consolas" w:hAnsi="Consolas"/>
+          <w:bCs/>
+          <w:sz w:val="24"/>
+          <w:szCs w:val="24"/>
+        </w:rPr>
+        <w:t xml:space="preserve"> </w:t>
+      </w:r>
+      <w:proofErr w:type="spellStart"/>
+      <w:r>
+        <w:rPr>
+          <w:rFonts w:ascii="Consolas" w:hAnsi="Consolas"/>
+          <w:bCs/>
+          <w:sz w:val="24"/>
+          <w:szCs w:val="24"/>
+        </w:rPr>
+        <w:t>auxwww</w:t>
+      </w:r>
+      <w:proofErr w:type="spellEnd"/>
+      <w:r>
+        <w:rPr>
+          <w:rFonts w:ascii="Consolas" w:hAnsi="Consolas"/>
+          <w:bCs/>
+          <w:sz w:val="24"/>
+          <w:szCs w:val="24"/>
+        </w:rPr>
+        <w:t xml:space="preserve"> | </w:t>
+      </w:r>
+      <w:proofErr w:type="spellStart"/>
+      <w:r>
+        <w:rPr>
+          <w:rFonts w:ascii="Consolas" w:hAnsi="Consolas"/>
+          <w:bCs/>
+          <w:sz w:val="24"/>
+          <w:szCs w:val="24"/>
+        </w:rPr>
+        <w:t>grep</w:t>
+      </w:r>
+      <w:proofErr w:type="spellEnd"/>
+      <w:r>
+        <w:rPr>
+          <w:rFonts w:ascii="Consolas" w:hAnsi="Consolas"/>
+          <w:bCs/>
+          <w:sz w:val="24"/>
+          <w:szCs w:val="24"/>
+        </w:rPr>
+        <w:t xml:space="preserve"> </w:t>
+      </w:r>
+      <w:proofErr w:type="spellStart"/>
+      <w:r>
+        <w:rPr>
+          <w:rFonts w:ascii="Consolas" w:hAnsi="Consolas"/>
+          <w:bCs/>
+          <w:sz w:val="24"/>
+          <w:szCs w:val="24"/>
+        </w:rPr>
+        <w:t>postgres</w:t>
+      </w:r>
+      <w:proofErr w:type="spellEnd"/>
+    </w:p>
+    <w:p>
+      <w:pPr>
+        <w:pStyle w:val="normal0"/>
+        <w:widowControl w:val="0"/>
+        <w:numPr>
+          <w:ilvl w:val="1"/>
+          <w:numId w:val="7"/>
+        </w:numPr>
+        <w:spacing w:after="240" w:line="240" w:lineRule="auto"/>
+        <w:jc w:val="both"/>
+        <w:rPr>
+          <w:rFonts w:ascii="Times New Roman" w:hAnsi="Times New Roman" w:cs="Times New Roman"/>
+          <w:bCs/>
+          <w:sz w:val="24"/>
+          <w:szCs w:val="24"/>
+        </w:rPr>
+      </w:pPr>
+      <w:r>
+        <w:rPr>
+          <w:rFonts w:ascii="Times New Roman" w:hAnsi="Times New Roman" w:cs="Times New Roman"/>
+          <w:bCs/>
+          <w:sz w:val="24"/>
+          <w:szCs w:val="24"/>
+        </w:rPr>
+        <w:t>If not, change your current path to /</w:t>
+      </w:r>
+      <w:proofErr w:type="gramStart"/>
+      <w:r>
+        <w:rPr>
+          <w:rFonts w:ascii="Times New Roman" w:hAnsi="Times New Roman" w:cs="Times New Roman"/>
+          <w:bCs/>
+          <w:sz w:val="24"/>
+          <w:szCs w:val="24"/>
+        </w:rPr>
+        <w:t>data :</w:t>
+      </w:r>
+      <w:proofErr w:type="gramEnd"/>
+    </w:p>
+    <w:p>
+      <w:pPr>
+        <w:pStyle w:val="normal0"/>
+        <w:widowControl w:val="0"/>
+        <w:numPr>
+          <w:ilvl w:val="2"/>
+          <w:numId w:val="7"/>
+        </w:numPr>
+        <w:spacing w:after="240" w:line="240" w:lineRule="auto"/>
+        <w:jc w:val="both"/>
+        <w:rPr>
+          <w:rFonts w:ascii="Consolas" w:hAnsi="Consolas"/>
+          <w:bCs/>
+          <w:sz w:val="24"/>
+          <w:szCs w:val="24"/>
+        </w:rPr>
+      </w:pPr>
+      <w:r>
+        <w:rPr>
+          <w:rFonts w:ascii="Consolas" w:hAnsi="Consolas"/>
+          <w:bCs/>
+          <w:sz w:val="24"/>
+          <w:szCs w:val="24"/>
+        </w:rPr>
+        <w:t>cd /data</w:t>
+      </w:r>
+    </w:p>
+    <w:p>
+      <w:pPr>
+        <w:pStyle w:val="normal0"/>
+        <w:widowControl w:val="0"/>
+        <w:numPr>
+          <w:ilvl w:val="2"/>
+          <w:numId w:val="7"/>
+        </w:numPr>
+        <w:spacing w:after="240" w:line="240" w:lineRule="auto"/>
+        <w:jc w:val="both"/>
+        <w:rPr>
+          <w:rFonts w:ascii="Consolas" w:hAnsi="Consolas"/>
+          <w:bCs/>
+          <w:sz w:val="24"/>
+          <w:szCs w:val="24"/>
+        </w:rPr>
+      </w:pPr>
+      <w:r>
+        <w:rPr>
+          <w:rFonts w:ascii="Consolas" w:hAnsi="Consolas"/>
+          <w:bCs/>
+          <w:sz w:val="24"/>
+          <w:szCs w:val="24"/>
+        </w:rPr>
+        <w:t xml:space="preserve">Start </w:t>
+      </w:r>
+      <w:proofErr w:type="spellStart"/>
+      <w:r>
+        <w:rPr>
+          <w:rFonts w:ascii="Consolas" w:hAnsi="Consolas"/>
+          <w:bCs/>
+          <w:sz w:val="24"/>
+          <w:szCs w:val="24"/>
+        </w:rPr>
+        <w:t>Postgres</w:t>
+      </w:r>
+      <w:proofErr w:type="spellEnd"/>
+      <w:r>
+        <w:rPr>
+          <w:rFonts w:ascii="Consolas" w:hAnsi="Consolas"/>
+          <w:bCs/>
+          <w:sz w:val="24"/>
+          <w:szCs w:val="24"/>
+        </w:rPr>
+        <w:t>: /data/start_postgres.sh</w:t>
+      </w:r>
+    </w:p>
+    <w:p>
+      <w:pPr>
+        <w:pStyle w:val="normal0"/>
+        <w:widowControl w:val="0"/>
+        <w:spacing w:after="240" w:line="240" w:lineRule="auto"/>
+        <w:jc w:val="both"/>
+        <w:rPr>
+          <w:rFonts w:ascii="Consolas" w:hAnsi="Consolas"/>
+          <w:bCs/>
+        </w:rPr>
+      </w:pPr>
+    </w:p>
+    <w:p>
+      <w:pPr>
+        <w:pStyle w:val="normal0"/>
+        <w:widowControl w:val="0"/>
+        <w:numPr>
+          <w:ilvl w:val="0"/>
+          <w:numId w:val="7"/>
+        </w:numPr>
+        <w:spacing w:after="240" w:line="240" w:lineRule="auto"/>
+        <w:jc w:val="both"/>
+        <w:rPr>
+          <w:rFonts w:ascii="Times New Roman" w:hAnsi="Times New Roman" w:cs="Times New Roman"/>
+          <w:b/>
+          <w:bCs/>
+          <w:sz w:val="24"/>
+          <w:szCs w:val="24"/>
+        </w:rPr>
+      </w:pPr>
+      <w:r>
+        <w:rPr>
+          <w:rFonts w:ascii="Times New Roman" w:hAnsi="Times New Roman" w:cs="Times New Roman"/>
+          <w:b/>
+          <w:sz w:val="24"/>
+          <w:szCs w:val="24"/>
+        </w:rPr>
+        <w:lastRenderedPageBreak/>
+        <w:t xml:space="preserve">Getting the Data:  </w:t>
+      </w:r>
+      <w:r>
+        <w:rPr>
+          <w:rFonts w:ascii="Times New Roman" w:hAnsi="Times New Roman" w:cs="Times New Roman"/>
+          <w:b/>
+          <w:bCs/>
+          <w:sz w:val="24"/>
+          <w:szCs w:val="24"/>
+        </w:rPr>
+        <w:tab/>
+      </w:r>
+      <w:r>
+        <w:rPr>
+          <w:rFonts w:ascii="Times New Roman" w:hAnsi="Times New Roman" w:cs="Times New Roman"/>
+          <w:b/>
+          <w:bCs/>
+          <w:sz w:val="24"/>
+          <w:szCs w:val="24"/>
+        </w:rPr>
+        <w:tab/>
+      </w:r>
+      <w:r>
+        <w:rPr>
+          <w:rFonts w:ascii="Times New Roman" w:hAnsi="Times New Roman" w:cs="Times New Roman"/>
+          <w:b/>
+          <w:bCs/>
+          <w:sz w:val="24"/>
+          <w:szCs w:val="24"/>
+        </w:rPr>
+        <w:tab/>
+      </w:r>
+      <w:r>
+        <w:rPr>
+          <w:rFonts w:ascii="Times New Roman" w:hAnsi="Times New Roman" w:cs="Times New Roman"/>
+          <w:b/>
+          <w:bCs/>
+          <w:sz w:val="24"/>
+          <w:szCs w:val="24"/>
+        </w:rPr>
+        <w:tab/>
+      </w:r>
+      <w:r>
+        <w:rPr>
+          <w:rFonts w:ascii="Times New Roman" w:hAnsi="Times New Roman" w:cs="Times New Roman"/>
+          <w:b/>
+          <w:bCs/>
+          <w:sz w:val="24"/>
+          <w:szCs w:val="24"/>
+        </w:rPr>
+        <w:tab/>
+      </w:r>
+      <w:r>
+        <w:rPr>
+          <w:rFonts w:ascii="Times New Roman" w:hAnsi="Times New Roman" w:cs="Times New Roman"/>
+          <w:b/>
+          <w:bCs/>
+          <w:sz w:val="24"/>
+          <w:szCs w:val="24"/>
+        </w:rPr>
+        <w:tab/>
+      </w:r>
+      <w:r>
+        <w:rPr>
+          <w:rFonts w:ascii="Times New Roman" w:hAnsi="Times New Roman" w:cs="Times New Roman"/>
+          <w:b/>
+          <w:bCs/>
+          <w:sz w:val="24"/>
+          <w:szCs w:val="24"/>
+        </w:rPr>
+        <w:tab/>
+      </w:r>
+      <w:r>
+        <w:rPr>
+          <w:rFonts w:ascii="Times New Roman" w:hAnsi="Times New Roman" w:cs="Times New Roman"/>
+          <w:b/>
+          <w:bCs/>
+          <w:sz w:val="24"/>
+          <w:szCs w:val="24"/>
+        </w:rPr>
+        <w:tab/>
+      </w:r>
+      <w:r>
+        <w:rPr>
+          <w:rFonts w:ascii="Times New Roman" w:hAnsi="Times New Roman" w:cs="Times New Roman"/>
+          <w:b/>
+          <w:bCs/>
+          <w:sz w:val="24"/>
+          <w:szCs w:val="24"/>
+        </w:rPr>
+        <w:tab/>
+      </w:r>
+      <w:r>
+        <w:rPr>
+          <w:rFonts w:ascii="Times New Roman" w:hAnsi="Times New Roman" w:cs="Times New Roman"/>
+          <w:b/>
+          <w:bCs/>
+          <w:sz w:val="24"/>
+          <w:szCs w:val="24"/>
+        </w:rPr>
+        <w:tab/>
+      </w:r>
+      <w:r>
+        <w:rPr>
+          <w:rFonts w:ascii="Times New Roman" w:hAnsi="Times New Roman" w:cs="Times New Roman"/>
+          <w:b/>
+          <w:bCs/>
+          <w:sz w:val="24"/>
+          <w:szCs w:val="24"/>
+        </w:rPr>
+        <w:tab/>
+      </w:r>
+      <w:r>
+        <w:rPr>
+          <w:rFonts w:ascii="Times New Roman" w:hAnsi="Times New Roman" w:cs="Times New Roman"/>
+          <w:b/>
+          <w:bCs/>
+          <w:sz w:val="24"/>
+          <w:szCs w:val="24"/>
+        </w:rPr>
+        <w:tab/>
+      </w:r>
+      <w:r>
+        <w:rPr>
+          <w:rFonts w:ascii="Times New Roman" w:hAnsi="Times New Roman" w:cs="Times New Roman"/>
+          <w:b/>
+          <w:bCs/>
+          <w:sz w:val="24"/>
+          <w:szCs w:val="24"/>
+        </w:rPr>
+        <w:tab/>
+      </w:r>
+      <w:r>
+        <w:rPr>
+          <w:rFonts w:ascii="Times New Roman" w:hAnsi="Times New Roman" w:cs="Times New Roman"/>
+          <w:b/>
+          <w:bCs/>
+          <w:sz w:val="24"/>
+          <w:szCs w:val="24"/>
+        </w:rPr>
+        <w:tab/>
+      </w:r>
+      <w:r>
+        <w:rPr>
+          <w:rFonts w:ascii="Times New Roman" w:hAnsi="Times New Roman" w:cs="Times New Roman"/>
+          <w:b/>
+          <w:bCs/>
+          <w:sz w:val="24"/>
+          <w:szCs w:val="24"/>
+        </w:rPr>
+        <w:tab/>
+      </w:r>
+      <w:r>
+        <w:rPr>
+          <w:rFonts w:ascii="Times New Roman" w:hAnsi="Times New Roman" w:cs="Times New Roman"/>
+          <w:b/>
+          <w:bCs/>
+          <w:sz w:val="24"/>
+          <w:szCs w:val="24"/>
+        </w:rPr>
+        <w:tab/>
+      </w:r>
+      <w:r>
+        <w:rPr>
+          <w:rFonts w:ascii="Times New Roman" w:hAnsi="Times New Roman" w:cs="Times New Roman"/>
+          <w:b/>
+          <w:bCs/>
+          <w:sz w:val="24"/>
+          <w:szCs w:val="24"/>
+        </w:rPr>
+        <w:tab/>
+      </w:r>
+      <w:r>
+        <w:rPr>
+          <w:rFonts w:ascii="Times New Roman" w:hAnsi="Times New Roman" w:cs="Times New Roman"/>
+          <w:b/>
+          <w:bCs/>
+          <w:sz w:val="24"/>
+          <w:szCs w:val="24"/>
+        </w:rPr>
+        <w:tab/>
+      </w:r>
+      <w:r>
+        <w:rPr>
+          <w:rFonts w:ascii="Times New Roman" w:hAnsi="Times New Roman" w:cs="Times New Roman"/>
+          <w:b/>
+          <w:bCs/>
+          <w:sz w:val="24"/>
+          <w:szCs w:val="24"/>
+        </w:rPr>
+        <w:tab/>
+      </w:r>
+      <w:r>
+        <w:rPr>
+          <w:rFonts w:ascii="Times New Roman" w:hAnsi="Times New Roman" w:cs="Times New Roman"/>
+          <w:b/>
+          <w:bCs/>
+          <w:sz w:val="24"/>
+          <w:szCs w:val="24"/>
+        </w:rPr>
+        <w:tab/>
+      </w:r>
+      <w:r>
+        <w:rPr>
+          <w:rFonts w:ascii="Times New Roman" w:hAnsi="Times New Roman" w:cs="Times New Roman"/>
+          <w:b/>
+          <w:bCs/>
+          <w:sz w:val="24"/>
+          <w:szCs w:val="24"/>
+        </w:rPr>
+        <w:tab/>
+      </w:r>
+      <w:r>
+        <w:rPr>
+          <w:rFonts w:ascii="Times New Roman" w:hAnsi="Times New Roman" w:cs="Times New Roman"/>
+          <w:b/>
+          <w:bCs/>
+          <w:sz w:val="24"/>
+          <w:szCs w:val="24"/>
+        </w:rPr>
+        <w:tab/>
+      </w:r>
+      <w:r>
+        <w:rPr>
+          <w:rFonts w:ascii="Times New Roman" w:hAnsi="Times New Roman" w:cs="Times New Roman"/>
+          <w:b/>
+          <w:bCs/>
+          <w:sz w:val="24"/>
+          <w:szCs w:val="24"/>
+        </w:rPr>
+        <w:tab/>
+      </w:r>
+      <w:r>
+        <w:rPr>
+          <w:rFonts w:ascii="Times New Roman" w:hAnsi="Times New Roman" w:cs="Times New Roman"/>
+          <w:bCs/>
+          <w:sz w:val="24"/>
+          <w:szCs w:val="24"/>
+        </w:rPr>
+        <w:t xml:space="preserve">We need some data in order to create a database, schema and, ultimately, query.  </w:t>
+      </w:r>
+      <w:r>
+        <w:rPr>
+          <w:rFonts w:ascii="Times New Roman" w:hAnsi="Times New Roman" w:cs="Times New Roman"/>
+          <w:bCs/>
+          <w:sz w:val="24"/>
+          <w:szCs w:val="24"/>
+        </w:rPr>
+        <w:tab/>
+      </w:r>
+      <w:r>
+        <w:rPr>
+          <w:rFonts w:ascii="Times New Roman" w:hAnsi="Times New Roman" w:cs="Times New Roman"/>
+          <w:bCs/>
+          <w:sz w:val="24"/>
+          <w:szCs w:val="24"/>
+        </w:rPr>
+        <w:tab/>
+      </w:r>
+      <w:r>
+        <w:rPr>
+          <w:rFonts w:ascii="Times New Roman" w:hAnsi="Times New Roman" w:cs="Times New Roman"/>
+          <w:bCs/>
+          <w:sz w:val="24"/>
+          <w:szCs w:val="24"/>
+        </w:rPr>
+        <w:t>The data</w:t>
+      </w:r>
+      <w:r>
+        <w:rPr>
+          <w:rFonts w:ascii="Times New Roman" w:hAnsi="Times New Roman" w:cs="Times New Roman"/>
+          <w:bCs/>
+          <w:sz w:val="24"/>
+          <w:szCs w:val="24"/>
+        </w:rPr>
+        <w:t xml:space="preserve"> we’ll consider is a toy dataset DVD </w:t>
+      </w:r>
+      <w:r>
+        <w:rPr>
+          <w:rFonts w:ascii="Times New Roman" w:hAnsi="Times New Roman" w:cs="Times New Roman"/>
+          <w:bCs/>
+          <w:sz w:val="24"/>
+          <w:szCs w:val="24"/>
+        </w:rPr>
+        <w:t>rental</w:t>
+      </w:r>
+      <w:r>
+        <w:rPr>
+          <w:rFonts w:ascii="Times New Roman" w:hAnsi="Times New Roman" w:cs="Times New Roman"/>
+          <w:bCs/>
+          <w:sz w:val="24"/>
+          <w:szCs w:val="24"/>
+        </w:rPr>
+        <w:t>.</w:t>
+      </w:r>
+    </w:p>
+    <w:p>
+      <w:pPr>
+        <w:pStyle w:val="ListParagraph"/>
+        <w:numPr>
+          <w:ilvl w:val="0"/>
+          <w:numId w:val="17"/>
+        </w:numPr>
+        <w:rPr>
+          <w:rFonts w:ascii="Times New Roman" w:hAnsi="Times New Roman" w:cs="Times New Roman"/>
+          <w:szCs w:val="24"/>
+        </w:rPr>
+      </w:pPr>
+      <w:r>
+        <w:rPr>
+          <w:rFonts w:ascii="Times New Roman" w:hAnsi="Times New Roman" w:cs="Times New Roman"/>
+          <w:szCs w:val="24"/>
+        </w:rPr>
+        <w:t xml:space="preserve">Navigate to the /data directory on your AWS instance and download the </w:t>
+      </w:r>
+      <w:proofErr w:type="spellStart"/>
+      <w:r>
+        <w:rPr>
+          <w:rFonts w:ascii="Times New Roman" w:hAnsi="Times New Roman" w:cs="Times New Roman"/>
+          <w:szCs w:val="24"/>
+        </w:rPr>
+        <w:t>Pagila</w:t>
+      </w:r>
+      <w:proofErr w:type="spellEnd"/>
+      <w:r>
+        <w:rPr>
+          <w:rFonts w:ascii="Times New Roman" w:hAnsi="Times New Roman" w:cs="Times New Roman"/>
+          <w:szCs w:val="24"/>
+        </w:rPr>
+        <w:t xml:space="preserve"> data as follows:</w:t>
+      </w:r>
+    </w:p>
+    <w:p>
+      <w:r>
+        <w:tab/>
+      </w:r>
+      <w:r>
+        <w:tab/>
+      </w:r>
+    </w:p>
+    <w:p>
+      <w:pPr>
+        <w:rPr>
+          <w:rFonts w:ascii="Consolas" w:hAnsi="Consolas"/>
+          <w:sz w:val="20"/>
+          <w:szCs w:val="20"/>
+        </w:rPr>
+      </w:pPr>
+      <w:r>
+        <w:rPr>
+          <w:rFonts w:ascii="Consolas" w:hAnsi="Consolas"/>
+          <w:sz w:val="20"/>
+          <w:szCs w:val="20"/>
+        </w:rPr>
+        <w:tab/>
+      </w:r>
+      <w:proofErr w:type="spellStart"/>
+      <w:proofErr w:type="gramStart"/>
+      <w:r>
+        <w:rPr>
+          <w:rFonts w:ascii="Consolas" w:hAnsi="Consolas"/>
+          <w:sz w:val="20"/>
+          <w:szCs w:val="20"/>
+        </w:rPr>
+        <w:t>wget</w:t>
+      </w:r>
+      <w:proofErr w:type="spellEnd"/>
+      <w:proofErr w:type="gramEnd"/>
+      <w:r>
+        <w:rPr>
+          <w:rFonts w:ascii="Consolas" w:hAnsi="Consolas"/>
+          <w:sz w:val="20"/>
+          <w:szCs w:val="20"/>
+        </w:rPr>
+        <w:t xml:space="preserve"> -O pagila.zip </w:t>
+      </w:r>
+      <w:hyperlink r:id="rId10" w:history="1">
         <w:r>
           <w:rPr>
             <w:rStyle w:val="Hyperlink"/>
+            <w:rFonts w:ascii="Consolas" w:hAnsi="Consolas"/>
             <w:color w:val="000000" w:themeColor="text1"/>
+            <w:sz w:val="20"/>
+            <w:szCs w:val="20"/>
             <w:u w:val="none"/>
           </w:rPr>
           <w:t>http://pgfoundry.org/frs/download.php/1719/pagila-0.10.1.zip</w:t>
         </w:r>
       </w:hyperlink>
     </w:p>
+    <w:p/>
+    <w:p>
+      <w:pPr>
+        <w:pStyle w:val="ListParagraph"/>
+        <w:numPr>
+          <w:ilvl w:val="0"/>
+          <w:numId w:val="17"/>
+        </w:numPr>
+        <w:rPr>
+          <w:rFonts w:ascii="Times New Roman" w:hAnsi="Times New Roman" w:cs="Times New Roman"/>
+        </w:rPr>
+      </w:pPr>
+      <w:r>
+        <w:rPr>
+          <w:rFonts w:ascii="Times New Roman" w:hAnsi="Times New Roman" w:cs="Times New Roman"/>
+        </w:rPr>
+        <w:t>Unzip the data</w:t>
+      </w:r>
+    </w:p>
     <w:p>
       <w:pPr>
         <w:pStyle w:val="code"/>
       </w:pPr>
+      <w:r>
+        <w:tab/>
+      </w:r>
     </w:p>
     <w:p>
       <w:pPr>
         <w:pStyle w:val="code"/>
       </w:pPr>
       <w:r>
+        <w:tab/>
         <w:t>unzip pagila.zip</w:t>
       </w:r>
     </w:p>
+    <w:p>
+      <w:pPr>
+        <w:pStyle w:val="code"/>
+      </w:pPr>
+    </w:p>
+    <w:p>
+      <w:pPr>
+        <w:pStyle w:val="normal0"/>
+        <w:widowControl w:val="0"/>
+        <w:numPr>
+          <w:ilvl w:val="0"/>
+          <w:numId w:val="7"/>
+        </w:numPr>
+        <w:spacing w:after="240" w:line="240" w:lineRule="auto"/>
+        <w:jc w:val="both"/>
+        <w:rPr>
+          <w:rFonts w:ascii="Times New Roman" w:hAnsi="Times New Roman" w:cs="Times New Roman"/>
+          <w:bCs/>
+          <w:sz w:val="24"/>
+          <w:szCs w:val="24"/>
+        </w:rPr>
+      </w:pPr>
+      <w:r>
+        <w:rPr>
+          <w:rFonts w:ascii="Times New Roman" w:hAnsi="Times New Roman" w:cs="Times New Roman"/>
+          <w:bCs/>
+          <w:sz w:val="24"/>
+          <w:szCs w:val="24"/>
+        </w:rPr>
+        <w:t xml:space="preserve">Connecting to the </w:t>
+      </w:r>
+      <w:proofErr w:type="spellStart"/>
+      <w:r>
+        <w:rPr>
+          <w:rFonts w:ascii="Times New Roman" w:hAnsi="Times New Roman" w:cs="Times New Roman"/>
+          <w:sz w:val="24"/>
+          <w:szCs w:val="24"/>
+        </w:rPr>
+        <w:t>PostgreSQL</w:t>
+      </w:r>
+      <w:proofErr w:type="spellEnd"/>
+      <w:r>
+        <w:rPr>
+          <w:rFonts w:ascii="Times New Roman" w:hAnsi="Times New Roman" w:cs="Times New Roman"/>
+          <w:sz w:val="24"/>
+          <w:szCs w:val="24"/>
+        </w:rPr>
+        <w:t xml:space="preserve"> instance</w:t>
+      </w:r>
+      <w:r>
+        <w:rPr>
+          <w:rFonts w:ascii="Times New Roman" w:hAnsi="Times New Roman" w:cs="Times New Roman"/>
+          <w:sz w:val="24"/>
+          <w:szCs w:val="24"/>
+        </w:rPr>
+        <w:t>, creating a database,</w:t>
+      </w:r>
+      <w:r>
+        <w:rPr>
+          <w:rFonts w:ascii="Times New Roman" w:hAnsi="Times New Roman" w:cs="Times New Roman"/>
+          <w:sz w:val="24"/>
+          <w:szCs w:val="24"/>
+        </w:rPr>
+        <w:t xml:space="preserve"> and importing the data:</w:t>
+      </w:r>
+    </w:p>
+    <w:p>
+      <w:pPr>
+        <w:pStyle w:val="ListParagraph"/>
+        <w:numPr>
+          <w:ilvl w:val="1"/>
+          <w:numId w:val="7"/>
+        </w:numPr>
+        <w:rPr>
+          <w:rFonts w:ascii="Times New Roman" w:hAnsi="Times New Roman" w:cs="Times New Roman"/>
+          <w:szCs w:val="24"/>
+        </w:rPr>
+      </w:pPr>
+      <w:r>
+        <w:rPr>
+          <w:rFonts w:ascii="Times New Roman" w:hAnsi="Times New Roman" w:cs="Times New Roman"/>
+          <w:szCs w:val="24"/>
+        </w:rPr>
+        <w:t xml:space="preserve">Log into </w:t>
+      </w:r>
+      <w:proofErr w:type="spellStart"/>
+      <w:r>
+        <w:rPr>
+          <w:rFonts w:ascii="Times New Roman" w:hAnsi="Times New Roman" w:cs="Times New Roman"/>
+          <w:szCs w:val="24"/>
+        </w:rPr>
+        <w:t>postgres</w:t>
+      </w:r>
+      <w:proofErr w:type="spellEnd"/>
+      <w:r>
+        <w:rPr>
+          <w:rFonts w:ascii="Times New Roman" w:hAnsi="Times New Roman" w:cs="Times New Roman"/>
+          <w:szCs w:val="24"/>
+        </w:rPr>
+        <w:t xml:space="preserve"> as the </w:t>
+      </w:r>
+      <w:proofErr w:type="spellStart"/>
+      <w:r>
+        <w:rPr>
+          <w:rFonts w:ascii="Times New Roman" w:hAnsi="Times New Roman" w:cs="Times New Roman"/>
+          <w:szCs w:val="24"/>
+        </w:rPr>
+        <w:t>postgres</w:t>
+      </w:r>
+      <w:proofErr w:type="spellEnd"/>
+      <w:r>
+        <w:rPr>
+          <w:rFonts w:ascii="Times New Roman" w:hAnsi="Times New Roman" w:cs="Times New Roman"/>
+          <w:szCs w:val="24"/>
+        </w:rPr>
+        <w:t xml:space="preserve"> user:</w:t>
+      </w:r>
+    </w:p>
+    <w:p>
+      <w:pPr>
+        <w:pStyle w:val="code"/>
+      </w:pPr>
+      <w:r>
+        <w:tab/>
+      </w:r>
+    </w:p>
+    <w:p>
+      <w:pPr>
+        <w:pStyle w:val="code"/>
+      </w:pPr>
+      <w:r>
+        <w:tab/>
+      </w:r>
+      <w:r>
+        <w:t>psql –U postgres</w:t>
+      </w:r>
+      <w:r>
+        <w:br/>
+      </w:r>
+    </w:p>
+    <w:p>
+      <w:pPr>
+        <w:pStyle w:val="ListParagraph"/>
+        <w:numPr>
+          <w:ilvl w:val="1"/>
+          <w:numId w:val="7"/>
+        </w:numPr>
+        <w:rPr>
+          <w:rFonts w:ascii="Times New Roman" w:hAnsi="Times New Roman" w:cs="Times New Roman"/>
+        </w:rPr>
+      </w:pPr>
+      <w:r>
+        <w:rPr>
+          <w:rFonts w:ascii="Times New Roman" w:hAnsi="Times New Roman" w:cs="Times New Roman"/>
+        </w:rPr>
+        <w:t>Create the database:</w:t>
+      </w:r>
+    </w:p>
+    <w:p>
+      <w:r>
+        <w:tab/>
+      </w:r>
+      <w:r>
+        <w:tab/>
+      </w:r>
+    </w:p>
+    <w:p>
+      <w:pPr>
+        <w:pStyle w:val="code"/>
+      </w:pPr>
+      <w:r>
+        <w:tab/>
+      </w:r>
+      <w:r>
+        <w:t>create database dvdrental;</w:t>
+      </w:r>
+    </w:p>
+    <w:p>
+      <w:r>
+        <w:tab/>
+      </w:r>
+      <w:r>
+        <w:tab/>
+      </w:r>
+      <w:r>
+        <w:tab/>
+      </w:r>
+      <w:r>
+        <w:tab/>
+      </w:r>
+    </w:p>
+    <w:p>
+      <w:pPr>
+        <w:pStyle w:val="ListParagraph"/>
+        <w:numPr>
+          <w:ilvl w:val="1"/>
+          <w:numId w:val="7"/>
+        </w:numPr>
+        <w:rPr>
+          <w:rFonts w:ascii="Times New Roman" w:hAnsi="Times New Roman" w:cs="Times New Roman"/>
+        </w:rPr>
+      </w:pPr>
+      <w:r>
+        <w:rPr>
+          <w:rFonts w:ascii="Times New Roman" w:hAnsi="Times New Roman" w:cs="Times New Roman"/>
+        </w:rPr>
+        <w:t>Connect to the database using \c</w:t>
+      </w:r>
+    </w:p>
+    <w:p>
+      <w:pPr>
+        <w:rPr>
+          <w:rFonts w:ascii="Consolas" w:hAnsi="Consolas"/>
+        </w:rPr>
+      </w:pPr>
+      <w:r>
+        <w:rPr>
+          <w:rFonts w:ascii="Consolas" w:hAnsi="Consolas"/>
+        </w:rPr>
+        <w:tab/>
+      </w:r>
+      <w:r>
+        <w:rPr>
+          <w:rFonts w:ascii="Consolas" w:hAnsi="Consolas"/>
+        </w:rPr>
+        <w:tab/>
+      </w:r>
+    </w:p>
+    <w:p>
+      <w:pPr>
+        <w:pStyle w:val="code"/>
+      </w:pPr>
+      <w:r>
+        <w:tab/>
+      </w:r>
+      <w:r>
+        <w:t>\c dvdrental</w:t>
+      </w:r>
+    </w:p>
+    <w:p>
+      <w:pPr>
+        <w:rPr>
+          <w:rFonts w:ascii="Consolas" w:hAnsi="Consolas"/>
+        </w:rPr>
+      </w:pPr>
+    </w:p>
+    <w:p>
+      <w:pPr>
+        <w:pStyle w:val="ListParagraph"/>
+        <w:numPr>
+          <w:ilvl w:val="1"/>
+          <w:numId w:val="7"/>
+        </w:numPr>
+        <w:rPr>
+          <w:rFonts w:ascii="Times New Roman" w:hAnsi="Times New Roman" w:cs="Times New Roman"/>
+        </w:rPr>
+      </w:pPr>
+      <w:r>
+        <w:rPr>
+          <w:rFonts w:ascii="Times New Roman" w:hAnsi="Times New Roman" w:cs="Times New Roman"/>
+        </w:rPr>
+        <w:t>Load the data using the \</w:t>
+      </w:r>
+      <w:proofErr w:type="spellStart"/>
+      <w:r>
+        <w:rPr>
+          <w:rFonts w:ascii="Times New Roman" w:hAnsi="Times New Roman" w:cs="Times New Roman"/>
+        </w:rPr>
+        <w:t>i</w:t>
+      </w:r>
+      <w:proofErr w:type="spellEnd"/>
+      <w:r>
+        <w:rPr>
+          <w:rFonts w:ascii="Times New Roman" w:hAnsi="Times New Roman" w:cs="Times New Roman"/>
+        </w:rPr>
+        <w:t xml:space="preserve"> command. \</w:t>
+      </w:r>
+      <w:proofErr w:type="spellStart"/>
+      <w:proofErr w:type="gramStart"/>
+      <w:r>
+        <w:rPr>
+          <w:rFonts w:ascii="Times New Roman" w:hAnsi="Times New Roman" w:cs="Times New Roman"/>
+        </w:rPr>
+        <w:t>i</w:t>
+      </w:r>
+      <w:proofErr w:type="spellEnd"/>
+      <w:proofErr w:type="gramEnd"/>
+      <w:r>
+        <w:rPr>
+          <w:rFonts w:ascii="Times New Roman" w:hAnsi="Times New Roman" w:cs="Times New Roman"/>
+        </w:rPr>
+        <w:t xml:space="preserve"> runs .</w:t>
+      </w:r>
+      <w:proofErr w:type="spellStart"/>
+      <w:r>
+        <w:rPr>
+          <w:rFonts w:ascii="Times New Roman" w:hAnsi="Times New Roman" w:cs="Times New Roman"/>
+        </w:rPr>
+        <w:t>sql</w:t>
+      </w:r>
+      <w:proofErr w:type="spellEnd"/>
+      <w:r>
+        <w:rPr>
+          <w:rFonts w:ascii="Times New Roman" w:hAnsi="Times New Roman" w:cs="Times New Roman"/>
+        </w:rPr>
+        <w:t xml:space="preserve"> scripts in </w:t>
+      </w:r>
+      <w:proofErr w:type="spellStart"/>
+      <w:r>
+        <w:rPr>
+          <w:rFonts w:ascii="Times New Roman" w:hAnsi="Times New Roman" w:cs="Times New Roman"/>
+        </w:rPr>
+        <w:t>Postgres</w:t>
+      </w:r>
+      <w:proofErr w:type="spellEnd"/>
+      <w:r>
+        <w:rPr>
+          <w:rFonts w:ascii="Times New Roman" w:hAnsi="Times New Roman" w:cs="Times New Roman"/>
+        </w:rPr>
+        <w:t>.</w:t>
+      </w:r>
+    </w:p>
+    <w:p>
+      <w:pPr>
+        <w:rPr>
+          <w:rFonts w:ascii="Arial" w:hAnsi="Arial"/>
+        </w:rPr>
+      </w:pPr>
+    </w:p>
+    <w:p>
+      <w:pPr>
+        <w:pStyle w:val="code"/>
+      </w:pPr>
+      <w:r>
+        <w:tab/>
+      </w:r>
+      <w:r>
+        <w:t>\i pagila-0.10.1/pagila-schema.sql</w:t>
+      </w:r>
+    </w:p>
+    <w:p>
+      <w:pPr>
+        <w:pStyle w:val="code"/>
+      </w:pPr>
+      <w:r>
+        <w:tab/>
+      </w:r>
+      <w:r>
+        <w:t>\i pagila-0.10.1/pagila-insert-data.sql</w:t>
+      </w:r>
+    </w:p>
+    <w:p>
+      <w:pPr>
+        <w:pStyle w:val="code"/>
+      </w:pPr>
+      <w:r>
+        <w:tab/>
+      </w:r>
+      <w:r>
+        <w:t>\i pagila-0.10.1/pagila-data.sql</w:t>
+      </w:r>
+    </w:p>
+    <w:p>
+      <w:pPr>
+        <w:rPr>
+          <w:rFonts w:ascii="Arial" w:hAnsi="Arial"/>
+        </w:rPr>
+      </w:pPr>
+    </w:p>
     <w:p/>
     <w:p>
-      <w:r>
-        <w:t>Next, we’re going to log into postgresql and import the data.</w:t>
+      <w:pPr>
+        <w:rPr>
+          <w:rFonts w:ascii="Times New Roman" w:hAnsi="Times New Roman" w:cs="Times New Roman"/>
+        </w:rPr>
+      </w:pPr>
+      <w:r>
+        <w:rPr>
+          <w:rFonts w:ascii="Times New Roman" w:hAnsi="Times New Roman" w:cs="Times New Roman"/>
+        </w:rPr>
+        <w:t>At this point the data is loaded.  Examine the database schema using the \</w:t>
+      </w:r>
+      <w:proofErr w:type="spellStart"/>
+      <w:r>
+        <w:rPr>
+          <w:rFonts w:ascii="Times New Roman" w:hAnsi="Times New Roman" w:cs="Times New Roman"/>
+        </w:rPr>
+        <w:t>dt</w:t>
+      </w:r>
+      <w:proofErr w:type="spellEnd"/>
+      <w:r>
+        <w:rPr>
+          <w:rFonts w:ascii="Times New Roman" w:hAnsi="Times New Roman" w:cs="Times New Roman"/>
+        </w:rPr>
+        <w:t xml:space="preserve"> command.  Examine the schema of a table using the \d &lt;table name&gt; command</w:t>
+      </w:r>
+    </w:p>
+    <w:p>
+      <w:pPr>
+        <w:pStyle w:val="Heading3"/>
+        <w:rPr>
+          <w:rFonts w:ascii="Times New Roman" w:hAnsi="Times New Roman" w:cs="Times New Roman"/>
+        </w:rPr>
+      </w:pPr>
+      <w:r>
+        <w:rPr>
+          <w:rFonts w:ascii="Times New Roman" w:hAnsi="Times New Roman" w:cs="Times New Roman"/>
+        </w:rPr>
+        <w:lastRenderedPageBreak/>
+        <w:t>Question 1: What is the output of \</w:t>
+      </w:r>
+      <w:proofErr w:type="spellStart"/>
+      <w:r>
+        <w:rPr>
+          <w:rFonts w:ascii="Times New Roman" w:hAnsi="Times New Roman" w:cs="Times New Roman"/>
+        </w:rPr>
+        <w:t>dt</w:t>
+      </w:r>
+      <w:proofErr w:type="spellEnd"/>
+      <w:r>
+        <w:rPr>
+          <w:rFonts w:ascii="Times New Roman" w:hAnsi="Times New Roman" w:cs="Times New Roman"/>
+        </w:rPr>
+        <w:t>?</w:t>
+      </w:r>
+    </w:p>
+    <w:p>
+      <w:pPr>
+        <w:pStyle w:val="Heading3"/>
+        <w:rPr>
+          <w:rFonts w:ascii="Times New Roman" w:hAnsi="Times New Roman" w:cs="Times New Roman"/>
+        </w:rPr>
+      </w:pPr>
+    </w:p>
+    <w:p>
+      <w:pPr>
+        <w:pStyle w:val="Heading3"/>
+        <w:rPr>
+          <w:rFonts w:ascii="Times New Roman" w:hAnsi="Times New Roman" w:cs="Times New Roman"/>
+        </w:rPr>
+      </w:pPr>
+      <w:r>
+        <w:rPr>
+          <w:rFonts w:ascii="Times New Roman" w:hAnsi="Times New Roman" w:cs="Times New Roman"/>
+        </w:rPr>
+        <w:t>Question 2: What is the schema for the customer table?</w:t>
+      </w:r>
+    </w:p>
+    <w:p>
+      <w:pPr>
+        <w:pStyle w:val="Heading1"/>
+      </w:pPr>
+    </w:p>
+    <w:p>
+      <w:pPr>
+        <w:pStyle w:val="Heading1"/>
+      </w:pPr>
+    </w:p>
+    <w:p>
+      <w:pPr>
+        <w:pStyle w:val="Heading1"/>
+      </w:pPr>
+      <w:r>
+        <w:t xml:space="preserve">2- </w:t>
+      </w:r>
+      <w:r>
+        <w:t>Running Queries and Understanding EXPLAIN plans</w:t>
+      </w:r>
+    </w:p>
+    <w:p>
+      <w:pPr>
+        <w:rPr>
+          <w:rFonts w:ascii="Times New Roman" w:hAnsi="Times New Roman" w:cs="Times New Roman"/>
+        </w:rPr>
+      </w:pPr>
+      <w:r>
+        <w:rPr>
+          <w:rFonts w:ascii="Times New Roman" w:hAnsi="Times New Roman" w:cs="Times New Roman"/>
+        </w:rPr>
+        <w:t xml:space="preserve">We want to understand not only what queries we can issue against data, but also how that query maps to an execution plan.  For each of the following sections, run the queries provided, and generate </w:t>
+      </w:r>
+      <w:proofErr w:type="gramStart"/>
+      <w:r>
+        <w:rPr>
+          <w:rFonts w:ascii="Times New Roman" w:hAnsi="Times New Roman" w:cs="Times New Roman"/>
+        </w:rPr>
+        <w:t>their</w:t>
+      </w:r>
+      <w:proofErr w:type="gramEnd"/>
+      <w:r>
+        <w:rPr>
+          <w:rFonts w:ascii="Times New Roman" w:hAnsi="Times New Roman" w:cs="Times New Roman"/>
+        </w:rPr>
+        <w:t xml:space="preserve"> explain plans using: EXPLAIN &lt;</w:t>
+      </w:r>
+      <w:proofErr w:type="spellStart"/>
+      <w:r>
+        <w:rPr>
+          <w:rFonts w:ascii="Times New Roman" w:hAnsi="Times New Roman" w:cs="Times New Roman"/>
+        </w:rPr>
+        <w:t>sql</w:t>
+      </w:r>
+      <w:proofErr w:type="spellEnd"/>
+      <w:r>
+        <w:rPr>
+          <w:rFonts w:ascii="Times New Roman" w:hAnsi="Times New Roman" w:cs="Times New Roman"/>
+        </w:rPr>
+        <w:t xml:space="preserve"> query here&gt;</w:t>
+      </w:r>
+    </w:p>
+    <w:p>
+      <w:pPr>
+        <w:rPr>
+          <w:rFonts w:ascii="Times New Roman" w:hAnsi="Times New Roman" w:cs="Times New Roman"/>
+        </w:rPr>
+      </w:pPr>
+    </w:p>
+    <w:p>
+      <w:pPr>
+        <w:pStyle w:val="Heading2"/>
+        <w:rPr>
+          <w:rFonts w:ascii="Times New Roman" w:hAnsi="Times New Roman" w:cs="Times New Roman"/>
+        </w:rPr>
+      </w:pPr>
+      <w:r>
+        <w:rPr>
+          <w:rFonts w:ascii="Times New Roman" w:hAnsi="Times New Roman" w:cs="Times New Roman"/>
+        </w:rPr>
+        <w:t>Projection and Selection</w:t>
+      </w:r>
+    </w:p>
+    <w:p>
+      <w:pPr>
+        <w:rPr>
+          <w:rFonts w:ascii="Times New Roman" w:hAnsi="Times New Roman" w:cs="Times New Roman"/>
+        </w:rPr>
+      </w:pPr>
+      <w:r>
+        <w:rPr>
+          <w:rFonts w:ascii="Times New Roman" w:hAnsi="Times New Roman" w:cs="Times New Roman"/>
+        </w:rPr>
+        <w:t>Run the following simple queries, then generate their explain plans.</w:t>
+      </w:r>
+    </w:p>
+    <w:p>
+      <w:pPr>
+        <w:rPr>
+          <w:rFonts w:ascii="Times New Roman" w:hAnsi="Times New Roman" w:cs="Times New Roman"/>
+        </w:rPr>
+      </w:pPr>
+    </w:p>
+    <w:p>
+      <w:pPr>
+        <w:rPr>
+          <w:rFonts w:ascii="Times New Roman" w:hAnsi="Times New Roman" w:cs="Times New Roman"/>
+        </w:rPr>
+      </w:pPr>
+      <w:r>
+        <w:rPr>
+          <w:rFonts w:ascii="Times New Roman" w:hAnsi="Times New Roman" w:cs="Times New Roman"/>
+        </w:rPr>
+        <w:t>Projection</w:t>
+      </w:r>
+      <w:r>
+        <w:rPr>
+          <w:rFonts w:ascii="Times New Roman" w:hAnsi="Times New Roman" w:cs="Times New Roman"/>
+        </w:rPr>
+        <w:t>:</w:t>
+      </w:r>
+    </w:p>
+    <w:p>
+      <w:pPr>
+        <w:pStyle w:val="code"/>
+      </w:pPr>
+    </w:p>
+    <w:p>
+      <w:pPr>
+        <w:pStyle w:val="code"/>
+      </w:pPr>
+      <w:r>
+        <w:t>SELECT customer_id, first_name, last_name FROM customer;</w:t>
       </w:r>
     </w:p>
     <w:p/>
     <w:p>
-      <w:r>
-        <w:t>Log into postgres as the postgres user:</w:t>
+      <w:pPr>
+        <w:rPr>
+          <w:rFonts w:ascii="Times New Roman" w:hAnsi="Times New Roman" w:cs="Times New Roman"/>
+        </w:rPr>
+      </w:pPr>
+      <w:r>
+        <w:rPr>
+          <w:rFonts w:ascii="Times New Roman" w:hAnsi="Times New Roman" w:cs="Times New Roman"/>
+        </w:rPr>
+        <w:t>Projection and Selection #1</w:t>
+      </w:r>
+      <w:r>
+        <w:rPr>
+          <w:rFonts w:ascii="Times New Roman" w:hAnsi="Times New Roman" w:cs="Times New Roman"/>
+        </w:rPr>
+        <w:t>:</w:t>
       </w:r>
     </w:p>
     <w:p/>
@@ -421,202 +2206,63 @@
         <w:pStyle w:val="code"/>
       </w:pPr>
       <w:r>
-        <w:t>psql –U postgres</w:t>
+        <w:t>SELECT customer_id,</w:t>
+      </w:r>
+    </w:p>
+    <w:p>
+      <w:pPr>
+        <w:pStyle w:val="code"/>
+      </w:pPr>
+      <w:r>
+        <w:t xml:space="preserve"> amount,</w:t>
+      </w:r>
+    </w:p>
+    <w:p>
+      <w:pPr>
+        <w:pStyle w:val="code"/>
+      </w:pPr>
+      <w:r>
+        <w:t xml:space="preserve"> payment_date</w:t>
+      </w:r>
+    </w:p>
+    <w:p>
+      <w:pPr>
+        <w:pStyle w:val="code"/>
+      </w:pPr>
+      <w:r>
+        <w:t>FROM payment</w:t>
+      </w:r>
+    </w:p>
+    <w:p>
+      <w:pPr>
+        <w:pStyle w:val="code"/>
+      </w:pPr>
+      <w:r>
+        <w:t>WHERE amount &lt;= 1 OR amount &gt;= 8;</w:t>
       </w:r>
     </w:p>
     <w:p/>
-    <w:p>
-      <w:r>
-        <w:t>Now create the database:</w:t>
-      </w:r>
-    </w:p>
     <w:p/>
     <w:p>
       <w:pPr>
-        <w:pStyle w:val="code"/>
-      </w:pPr>
-      <w:r>
-        <w:t>create database dvdrental;</w:t>
+        <w:rPr>
+          <w:rFonts w:ascii="Times New Roman" w:hAnsi="Times New Roman" w:cs="Times New Roman"/>
+        </w:rPr>
+      </w:pPr>
+      <w:r>
+        <w:rPr>
+          <w:rFonts w:ascii="Times New Roman" w:hAnsi="Times New Roman" w:cs="Times New Roman"/>
+        </w:rPr>
+        <w:t>Projection and Selection #2</w:t>
+      </w:r>
+      <w:r>
+        <w:rPr>
+          <w:rFonts w:ascii="Times New Roman" w:hAnsi="Times New Roman" w:cs="Times New Roman"/>
+        </w:rPr>
+        <w:t>:</w:t>
       </w:r>
     </w:p>
     <w:p/>
-    <w:p>
-      <w:r>
-        <w:t>Connect to the database using \c</w:t>
-      </w:r>
-    </w:p>
-    <w:p/>
-    <w:p>
-      <w:pPr>
-        <w:pStyle w:val="code"/>
-      </w:pPr>
-      <w:r>
-        <w:t>\c dvdrental</w:t>
-      </w:r>
-    </w:p>
-    <w:p/>
-    <w:p>
-      <w:r>
-        <w:lastRenderedPageBreak/>
-        <w:t>Load the data using the \i command.  \i runs .sql scripts in Postgres.</w:t>
-      </w:r>
-    </w:p>
-    <w:p/>
-    <w:p>
-      <w:pPr>
-        <w:pStyle w:val="code"/>
-      </w:pPr>
-      <w:r>
-        <w:t>\i pagila-0.10.1/pagila-schema.sql</w:t>
-      </w:r>
-    </w:p>
-    <w:p>
-      <w:pPr>
-        <w:pStyle w:val="code"/>
-      </w:pPr>
-      <w:r>
-        <w:t>\i pagila-0.10.1/pagila-insert-data.sql</w:t>
-      </w:r>
-    </w:p>
-    <w:p>
-      <w:pPr>
-        <w:pStyle w:val="code"/>
-      </w:pPr>
-      <w:r>
-        <w:t>\i pagila-data.sql</w:t>
-      </w:r>
-    </w:p>
-    <w:p/>
-    <w:p>
-      <w:r>
-        <w:t>At this point the data is loaded.  Examine the database schema using the \dt command.  Examine the schema of a table using the \d &lt;table name&gt; command</w:t>
-      </w:r>
-    </w:p>
-    <w:p>
-      <w:pPr>
-        <w:pStyle w:val="Heading3"/>
-      </w:pPr>
-      <w:r>
-        <w:t>Question 1: What is the output of \dt?</w:t>
-      </w:r>
-    </w:p>
-    <w:p>
-      <w:pPr>
-        <w:pStyle w:val="Heading3"/>
-      </w:pPr>
-    </w:p>
-    <w:p>
-      <w:pPr>
-        <w:pStyle w:val="Heading3"/>
-      </w:pPr>
-      <w:r>
-        <w:t>Question 2: What is the schema for the customer table?</w:t>
-      </w:r>
-    </w:p>
-    <w:p/>
-    <w:p>
-      <w:pPr>
-        <w:pStyle w:val="Heading1"/>
-        <w:rPr>
-          <w:shd w:val="clear" w:color="auto" w:fill="F8F8FF"/>
-        </w:rPr>
-      </w:pPr>
-      <w:r>
-        <w:rPr>
-          <w:shd w:val="clear" w:color="auto" w:fill="F8F8FF"/>
-        </w:rPr>
-        <w:t>Running Queries and Understanding EXPLAIN plans</w:t>
-      </w:r>
-    </w:p>
-    <w:p>
-      <w:r>
-        <w:t>We want to understand not only what queries we can issue against data, but also how that query maps to an execution plan.  For each of the following sections, run the queries provided, and generate their explain plans using: EXPLAIN &lt;sql query here&gt;</w:t>
-      </w:r>
-    </w:p>
-    <w:p/>
-    <w:p>
-      <w:pPr>
-        <w:pStyle w:val="Heading2"/>
-      </w:pPr>
-      <w:r>
-        <w:t>Projection and Selection</w:t>
-      </w:r>
-    </w:p>
-    <w:p>
-      <w:r>
-        <w:t>Run the following simple queries, then generate their explain plans.</w:t>
-      </w:r>
-    </w:p>
-    <w:p/>
-    <w:p>
-      <w:r>
-        <w:t>Projection</w:t>
-      </w:r>
-    </w:p>
-    <w:p>
-      <w:pPr>
-        <w:pStyle w:val="code"/>
-      </w:pPr>
-      <w:r>
-        <w:t>SELECT customer_id, first_name, last_name FROM customer;</w:t>
-      </w:r>
-    </w:p>
-    <w:p>
-      <w:pPr>
-        <w:pStyle w:val="code"/>
-      </w:pPr>
-    </w:p>
-    <w:p>
-      <w:r>
-        <w:t>Projection and Selection #1</w:t>
-      </w:r>
-    </w:p>
-    <w:p>
-      <w:pPr>
-        <w:pStyle w:val="code"/>
-      </w:pPr>
-      <w:r>
-        <w:t>SELECT customer_id,</w:t>
-      </w:r>
-    </w:p>
-    <w:p>
-      <w:pPr>
-        <w:pStyle w:val="code"/>
-      </w:pPr>
-      <w:r>
-        <w:t xml:space="preserve"> amount,</w:t>
-      </w:r>
-    </w:p>
-    <w:p>
-      <w:pPr>
-        <w:pStyle w:val="code"/>
-      </w:pPr>
-      <w:r>
-        <w:t xml:space="preserve"> payment_date</w:t>
-      </w:r>
-    </w:p>
-    <w:p>
-      <w:pPr>
-        <w:pStyle w:val="code"/>
-      </w:pPr>
-      <w:r>
-        <w:t>FROM payment</w:t>
-      </w:r>
-    </w:p>
-    <w:p>
-      <w:pPr>
-        <w:pStyle w:val="code"/>
-      </w:pPr>
-      <w:r>
-        <w:t>WHERE amount &lt;= 1 OR amount &gt;= 8;</w:t>
-      </w:r>
-    </w:p>
-    <w:p/>
-    <w:p>
-      <w:r>
-        <w:t>Projection and Selection #2</w:t>
-      </w:r>
-    </w:p>
     <w:p>
       <w:pPr>
         <w:pStyle w:val="code"/>
@@ -682,7 +2328,6 @@
         <w:pStyle w:val="code"/>
       </w:pPr>
       <w:r>
-        <w:lastRenderedPageBreak/>
         <w:tab/>
         <w:t>amount BETWEEN 5</w:t>
       </w:r>
@@ -695,34 +2340,96 @@
         <w:t>AND 9;</w:t>
       </w:r>
     </w:p>
-    <w:p/>
     <w:p>
       <w:pPr>
         <w:pStyle w:val="Heading3"/>
-      </w:pPr>
-      <w:r>
+        <w:rPr>
+          <w:rFonts w:ascii="Times New Roman" w:hAnsi="Times New Roman" w:cs="Times New Roman"/>
+        </w:rPr>
+      </w:pPr>
+      <w:r>
+        <w:rPr>
+          <w:rFonts w:ascii="Times New Roman" w:hAnsi="Times New Roman" w:cs="Times New Roman"/>
+        </w:rPr>
+        <w:lastRenderedPageBreak/>
         <w:t>Question 3: What similarities do you see in the explain plains for these 3 queries?</w:t>
       </w:r>
     </w:p>
-    <w:p/>
     <w:p>
       <w:pPr>
         <w:pStyle w:val="Heading2"/>
-      </w:pPr>
-      <w:r>
+        <w:rPr>
+          <w:rFonts w:ascii="Times New Roman" w:hAnsi="Times New Roman" w:cs="Times New Roman"/>
+        </w:rPr>
+      </w:pPr>
+    </w:p>
+    <w:p>
+      <w:pPr>
+        <w:pStyle w:val="Heading2"/>
+        <w:rPr>
+          <w:rFonts w:ascii="Times New Roman" w:hAnsi="Times New Roman" w:cs="Times New Roman"/>
+        </w:rPr>
+      </w:pPr>
+      <w:r>
+        <w:rPr>
+          <w:rFonts w:ascii="Times New Roman" w:hAnsi="Times New Roman" w:cs="Times New Roman"/>
+        </w:rPr>
         <w:t>Merging Data: JOINs and UNIONs</w:t>
       </w:r>
     </w:p>
     <w:p>
-      <w:r>
+      <w:pPr>
+        <w:rPr>
+          <w:rFonts w:ascii="Times New Roman" w:hAnsi="Times New Roman" w:cs="Times New Roman"/>
+        </w:rPr>
+      </w:pPr>
+    </w:p>
+    <w:p>
+      <w:pPr>
+        <w:rPr>
+          <w:rFonts w:ascii="Times New Roman" w:hAnsi="Times New Roman" w:cs="Times New Roman"/>
+        </w:rPr>
+      </w:pPr>
+      <w:r>
+        <w:rPr>
+          <w:rFonts w:ascii="Times New Roman" w:hAnsi="Times New Roman" w:cs="Times New Roman"/>
+        </w:rPr>
         <w:t>Run the following statements:</w:t>
       </w:r>
     </w:p>
-    <w:p/>
-    <w:p>
-      <w:r>
+    <w:p>
+      <w:pPr>
+        <w:rPr>
+          <w:rFonts w:ascii="Times New Roman" w:hAnsi="Times New Roman" w:cs="Times New Roman"/>
+        </w:rPr>
+      </w:pPr>
+    </w:p>
+    <w:p>
+      <w:pPr>
+        <w:rPr>
+          <w:rFonts w:ascii="Times New Roman" w:hAnsi="Times New Roman" w:cs="Times New Roman"/>
+        </w:rPr>
+      </w:pPr>
+      <w:r>
+        <w:rPr>
+          <w:rFonts w:ascii="Times New Roman" w:hAnsi="Times New Roman" w:cs="Times New Roman"/>
+        </w:rPr>
         <w:t>Union 2 tables:</w:t>
       </w:r>
+    </w:p>
+    <w:p>
+      <w:pPr>
+        <w:rPr>
+          <w:rFonts w:ascii="Times New Roman" w:hAnsi="Times New Roman" w:cs="Times New Roman"/>
+        </w:rPr>
+      </w:pPr>
+    </w:p>
+    <w:p>
+      <w:pPr>
+        <w:rPr>
+          <w:rFonts w:ascii="Times New Roman" w:hAnsi="Times New Roman" w:cs="Times New Roman"/>
+        </w:rPr>
+      </w:pPr>
     </w:p>
     <w:p>
       <w:pPr>
@@ -822,19 +2529,57 @@
         <w:t>;</w:t>
       </w:r>
     </w:p>
-    <w:p/>
-    <w:p>
-      <w:pPr>
-        <w:rPr>
-          <w:rFonts w:ascii="Cambria" w:hAnsi="Cambria"/>
-        </w:rPr>
-      </w:pPr>
-      <w:r>
-        <w:rPr>
-          <w:rFonts w:ascii="Cambria" w:hAnsi="Cambria"/>
-        </w:rPr>
-        <w:t>Partitioned Table</w:t>
-      </w:r>
+    <w:p>
+      <w:pPr>
+        <w:rPr>
+          <w:rFonts w:ascii="Times New Roman" w:hAnsi="Times New Roman" w:cs="Times New Roman"/>
+        </w:rPr>
+      </w:pPr>
+    </w:p>
+    <w:p>
+      <w:pPr>
+        <w:rPr>
+          <w:rFonts w:ascii="Times New Roman" w:hAnsi="Times New Roman" w:cs="Times New Roman"/>
+        </w:rPr>
+      </w:pPr>
+    </w:p>
+    <w:p>
+      <w:pPr>
+        <w:rPr>
+          <w:rFonts w:ascii="Times New Roman" w:hAnsi="Times New Roman" w:cs="Times New Roman"/>
+        </w:rPr>
+      </w:pPr>
+      <w:r>
+        <w:rPr>
+          <w:rFonts w:ascii="Times New Roman" w:hAnsi="Times New Roman" w:cs="Times New Roman"/>
+        </w:rPr>
+        <w:t xml:space="preserve">Partitioned </w:t>
+      </w:r>
+      <w:r>
+        <w:rPr>
+          <w:rFonts w:ascii="Times New Roman" w:hAnsi="Times New Roman" w:cs="Times New Roman"/>
+        </w:rPr>
+        <w:t xml:space="preserve">a </w:t>
+      </w:r>
+      <w:r>
+        <w:rPr>
+          <w:rFonts w:ascii="Times New Roman" w:hAnsi="Times New Roman" w:cs="Times New Roman"/>
+        </w:rPr>
+        <w:t>Table</w:t>
+      </w:r>
+      <w:r>
+        <w:rPr>
+          <w:rFonts w:ascii="Times New Roman" w:hAnsi="Times New Roman" w:cs="Times New Roman"/>
+        </w:rPr>
+        <w:t>:</w:t>
+      </w:r>
+    </w:p>
+    <w:p>
+      <w:pPr>
+        <w:rPr>
+          <w:rFonts w:ascii="Times New Roman" w:hAnsi="Times New Roman" w:cs="Times New Roman"/>
+        </w:rPr>
+      </w:pPr>
     </w:p>
     <w:p>
       <w:pPr>
@@ -876,26 +2621,75 @@
         <w:t>;</w:t>
       </w:r>
     </w:p>
-    <w:p/>
-    <w:p>
-      <w:pPr>
-        <w:rPr>
-          <w:rFonts w:ascii="Cambria" w:hAnsi="Cambria"/>
-        </w:rPr>
-      </w:pPr>
-    </w:p>
     <w:p>
       <w:pPr>
         <w:pStyle w:val="Heading3"/>
-      </w:pPr>
-      <w:r>
+        <w:rPr>
+          <w:rFonts w:ascii="Times New Roman" w:hAnsi="Times New Roman" w:cs="Times New Roman"/>
+        </w:rPr>
+      </w:pPr>
+    </w:p>
+    <w:p>
+      <w:pPr>
+        <w:pStyle w:val="Heading3"/>
+        <w:rPr>
+          <w:rFonts w:ascii="Times New Roman" w:hAnsi="Times New Roman" w:cs="Times New Roman"/>
+        </w:rPr>
+      </w:pPr>
+    </w:p>
+    <w:p>
+      <w:pPr>
+        <w:pStyle w:val="Heading3"/>
+        <w:rPr>
+          <w:rFonts w:ascii="Times New Roman" w:hAnsi="Times New Roman" w:cs="Times New Roman"/>
+        </w:rPr>
+      </w:pPr>
+      <w:r>
+        <w:rPr>
+          <w:rFonts w:ascii="Times New Roman" w:hAnsi="Times New Roman" w:cs="Times New Roman"/>
+        </w:rPr>
         <w:t>Question 4: What is the difference between the plans for the Partitioned table and the union query?  Why do you think this difference exists?</w:t>
       </w:r>
     </w:p>
-    <w:p/>
-    <w:p>
-      <w:r>
+    <w:p>
+      <w:pPr>
+        <w:rPr>
+          <w:rFonts w:ascii="Times New Roman" w:hAnsi="Times New Roman" w:cs="Times New Roman"/>
+        </w:rPr>
+      </w:pPr>
+    </w:p>
+    <w:p>
+      <w:pPr>
+        <w:rPr>
+          <w:rFonts w:ascii="Times New Roman" w:hAnsi="Times New Roman" w:cs="Times New Roman"/>
+        </w:rPr>
+      </w:pPr>
+    </w:p>
+    <w:p>
+      <w:pPr>
+        <w:rPr>
+          <w:rFonts w:ascii="Times New Roman" w:hAnsi="Times New Roman" w:cs="Times New Roman"/>
+        </w:rPr>
+      </w:pPr>
+    </w:p>
+    <w:p>
+      <w:pPr>
+        <w:rPr>
+          <w:rFonts w:ascii="Times New Roman" w:hAnsi="Times New Roman" w:cs="Times New Roman"/>
+        </w:rPr>
+      </w:pPr>
+      <w:r>
+        <w:rPr>
+          <w:rFonts w:ascii="Times New Roman" w:hAnsi="Times New Roman" w:cs="Times New Roman"/>
+        </w:rPr>
+        <w:lastRenderedPageBreak/>
         <w:t>Join 2 tables</w:t>
+      </w:r>
+      <w:r>
+        <w:rPr>
+          <w:rFonts w:ascii="Times New Roman" w:hAnsi="Times New Roman" w:cs="Times New Roman"/>
+        </w:rPr>
+        <w:t>:</w:t>
       </w:r>
     </w:p>
     <w:p>
@@ -929,7 +2723,6 @@
         <w:pStyle w:val="code"/>
       </w:pPr>
       <w:r>
-        <w:lastRenderedPageBreak/>
         <w:tab/>
         <w:t>first_name,</w:t>
       </w:r>
@@ -1005,32 +2798,126 @@
     <w:p>
       <w:pPr>
         <w:pStyle w:val="Heading3"/>
-      </w:pPr>
-      <w:r>
+        <w:rPr>
+          <w:rFonts w:ascii="Times New Roman" w:hAnsi="Times New Roman" w:cs="Times New Roman"/>
+        </w:rPr>
+      </w:pPr>
+      <w:r>
+        <w:rPr>
+          <w:rFonts w:ascii="Times New Roman" w:hAnsi="Times New Roman" w:cs="Times New Roman"/>
+        </w:rPr>
         <w:t>Question 5: What join algorithm is used for the inner join?</w:t>
       </w:r>
     </w:p>
-    <w:p/>
-    <w:p>
-      <w:r>
-        <w:t xml:space="preserve">Finally, disconnect from postgres, using </w:t>
-      </w:r>
-      <w:r>
-        <w:rPr>
-          <w:rFonts w:ascii="Courier" w:hAnsi="Courier"/>
-        </w:rPr>
-        <w:t>\q</w:t>
+    <w:p>
+      <w:pPr>
+        <w:rPr>
+          <w:rFonts w:ascii="Times New Roman" w:hAnsi="Times New Roman" w:cs="Times New Roman"/>
+        </w:rPr>
+      </w:pPr>
+    </w:p>
+    <w:p>
+      <w:pPr>
+        <w:rPr>
+          <w:rFonts w:ascii="Times New Roman" w:hAnsi="Times New Roman" w:cs="Times New Roman"/>
+        </w:rPr>
+      </w:pPr>
+      <w:r>
+        <w:rPr>
+          <w:rFonts w:ascii="Times New Roman" w:hAnsi="Times New Roman" w:cs="Times New Roman"/>
+        </w:rPr>
+        <w:t xml:space="preserve">Finally, disconnect from </w:t>
+      </w:r>
+      <w:proofErr w:type="spellStart"/>
+      <w:r>
+        <w:rPr>
+          <w:rFonts w:ascii="Times New Roman" w:hAnsi="Times New Roman" w:cs="Times New Roman"/>
+        </w:rPr>
+        <w:t>postgres</w:t>
+      </w:r>
+      <w:proofErr w:type="spellEnd"/>
+      <w:r>
+        <w:rPr>
+          <w:rFonts w:ascii="Times New Roman" w:hAnsi="Times New Roman" w:cs="Times New Roman"/>
+        </w:rPr>
+        <w:t>, using \q</w:t>
       </w:r>
     </w:p>
     <w:p/>
     <w:p/>
     <w:p/>
+    <w:p>
+      <w:pPr>
+        <w:pStyle w:val="normal0"/>
+        <w:widowControl w:val="0"/>
+        <w:jc w:val="both"/>
+        <w:rPr>
+          <w:rFonts w:ascii="Times New Roman" w:hAnsi="Times New Roman" w:cs="Times New Roman"/>
+        </w:rPr>
+      </w:pPr>
+      <w:r>
+        <w:rPr>
+          <w:rFonts w:ascii="Times New Roman" w:hAnsi="Times New Roman" w:cs="Times New Roman"/>
+          <w:b/>
+          <w:sz w:val="28"/>
+          <w:szCs w:val="28"/>
+        </w:rPr>
+        <w:t>Submissions:</w:t>
+      </w:r>
+    </w:p>
+    <w:p>
+      <w:pPr>
+        <w:rPr>
+          <w:rFonts w:ascii="Times New Roman" w:hAnsi="Times New Roman" w:cs="Times New Roman"/>
+        </w:rPr>
+      </w:pPr>
+    </w:p>
+    <w:p>
+      <w:pPr>
+        <w:rPr>
+          <w:rFonts w:ascii="Times New Roman" w:hAnsi="Times New Roman" w:cs="Times New Roman"/>
+        </w:rPr>
+      </w:pPr>
+      <w:r>
+        <w:rPr>
+          <w:rFonts w:ascii="Times New Roman" w:hAnsi="Times New Roman" w:cs="Times New Roman"/>
+        </w:rPr>
+        <w:t xml:space="preserve">Submit your answers to the questions through ISVC </w:t>
+      </w:r>
+      <w:r>
+        <w:rPr>
+          <w:rFonts w:ascii="Times New Roman" w:hAnsi="Times New Roman" w:cs="Times New Roman"/>
+        </w:rPr>
+        <w:t xml:space="preserve">as a text file, </w:t>
+      </w:r>
+      <w:proofErr w:type="spellStart"/>
+      <w:r>
+        <w:rPr>
+          <w:rFonts w:ascii="Times New Roman" w:hAnsi="Times New Roman" w:cs="Times New Roman"/>
+        </w:rPr>
+        <w:t>docx</w:t>
+      </w:r>
+      <w:proofErr w:type="spellEnd"/>
+      <w:r>
+        <w:rPr>
+          <w:rFonts w:ascii="Times New Roman" w:hAnsi="Times New Roman" w:cs="Times New Roman"/>
+        </w:rPr>
+        <w:t xml:space="preserve"> file, or PDF.</w:t>
+      </w:r>
+    </w:p>
+    <w:p>
+      <w:pPr>
+        <w:rPr>
+          <w:rFonts w:ascii="Times New Roman" w:hAnsi="Times New Roman" w:cs="Times New Roman"/>
+        </w:rPr>
+      </w:pPr>
+    </w:p>
     <w:p/>
     <w:sectPr>
-      <w:footerReference w:type="even" r:id="rId9"/>
-      <w:footerReference w:type="default" r:id="rId10"/>
+      <w:footerReference w:type="even" r:id="rId11"/>
+      <w:footerReference w:type="default" r:id="rId12"/>
       <w:pgSz w:w="12240" w:h="15840"/>
-      <w:pgMar w:top="1440" w:right="1440" w:bottom="1440" w:left="1440" w:header="720" w:footer="720" w:gutter="0"/>
+      <w:pgMar w:top="1440" w:right="900" w:bottom="1440" w:left="1440" w:header="720" w:footer="720" w:gutter="0"/>
       <w:pgNumType w:start="1"/>
       <w:cols w:space="720"/>
     </w:sectPr>
@@ -1134,7 +3021,7 @@
         <w:rStyle w:val="PageNumber"/>
         <w:noProof/>
       </w:rPr>
-      <w:t>4</w:t>
+      <w:t>1</w:t>
     </w:r>
     <w:r>
       <w:rPr>
@@ -1180,6 +3067,178 @@
 <file path=word/numbering.xml><?xml version="1.0" encoding="utf-8"?>
 <w:numbering xmlns:wpc="http://schemas.microsoft.com/office/word/2010/wordprocessingCanvas" xmlns:mo="http://schemas.microsoft.com/office/mac/office/2008/main" xmlns:mc="http://schemas.openxmlformats.org/markup-compatibility/2006" xmlns:mv="urn:schemas-microsoft-com:mac:vml" xmlns:o="urn:schemas-microsoft-com:office:office" xmlns:r="http://schemas.openxmlformats.org/officeDocument/2006/relationships" xmlns:m="http://schemas.openxmlformats.org/officeDocument/2006/math" xmlns:v="urn:schemas-microsoft-com:vml" xmlns:wp14="http://schemas.microsoft.com/office/word/2010/wordprocessingDrawing" xmlns:wp="http://schemas.openxmlformats.org/drawingml/2006/wordprocessingDrawing" xmlns:w10="urn:schemas-microsoft-com:office:word" xmlns:w="http://schemas.openxmlformats.org/wordprocessingml/2006/main" xmlns:w14="http://schemas.microsoft.com/office/word/2010/wordml" xmlns:wpg="http://schemas.microsoft.com/office/word/2010/wordprocessingGroup" xmlns:wpi="http://schemas.microsoft.com/office/word/2010/wordprocessingInk" xmlns:wne="http://schemas.microsoft.com/office/word/2006/wordml" xmlns:wps="http://schemas.microsoft.com/office/word/2010/wordprocessingShape" mc:Ignorable="w14 wp14">
   <w:abstractNum w:abstractNumId="0">
+    <w:nsid w:val="03C3760A"/>
+    <w:multiLevelType w:val="hybridMultilevel"/>
+    <w:tmpl w:val="74AC670A"/>
+    <w:lvl w:ilvl="0" w:tplc="0409000F">
+      <w:start w:val="1"/>
+      <w:numFmt w:val="decimal"/>
+      <w:lvlText w:val="%1."/>
+      <w:lvlJc w:val="left"/>
+      <w:pPr>
+        <w:ind w:left="2160" w:hanging="360"/>
+      </w:pPr>
+    </w:lvl>
+    <w:lvl w:ilvl="1" w:tplc="04090019" w:tentative="1">
+      <w:start w:val="1"/>
+      <w:numFmt w:val="lowerLetter"/>
+      <w:lvlText w:val="%2."/>
+      <w:lvlJc w:val="left"/>
+      <w:pPr>
+        <w:ind w:left="2880" w:hanging="360"/>
+      </w:pPr>
+    </w:lvl>
+    <w:lvl w:ilvl="2" w:tplc="0409001B" w:tentative="1">
+      <w:start w:val="1"/>
+      <w:numFmt w:val="lowerRoman"/>
+      <w:lvlText w:val="%3."/>
+      <w:lvlJc w:val="right"/>
+      <w:pPr>
+        <w:ind w:left="3600" w:hanging="180"/>
+      </w:pPr>
+    </w:lvl>
+    <w:lvl w:ilvl="3" w:tplc="0409000F" w:tentative="1">
+      <w:start w:val="1"/>
+      <w:numFmt w:val="decimal"/>
+      <w:lvlText w:val="%4."/>
+      <w:lvlJc w:val="left"/>
+      <w:pPr>
+        <w:ind w:left="4320" w:hanging="360"/>
+      </w:pPr>
+    </w:lvl>
+    <w:lvl w:ilvl="4" w:tplc="04090019" w:tentative="1">
+      <w:start w:val="1"/>
+      <w:numFmt w:val="lowerLetter"/>
+      <w:lvlText w:val="%5."/>
+      <w:lvlJc w:val="left"/>
+      <w:pPr>
+        <w:ind w:left="5040" w:hanging="360"/>
+      </w:pPr>
+    </w:lvl>
+    <w:lvl w:ilvl="5" w:tplc="0409001B" w:tentative="1">
+      <w:start w:val="1"/>
+      <w:numFmt w:val="lowerRoman"/>
+      <w:lvlText w:val="%6."/>
+      <w:lvlJc w:val="right"/>
+      <w:pPr>
+        <w:ind w:left="5760" w:hanging="180"/>
+      </w:pPr>
+    </w:lvl>
+    <w:lvl w:ilvl="6" w:tplc="0409000F" w:tentative="1">
+      <w:start w:val="1"/>
+      <w:numFmt w:val="decimal"/>
+      <w:lvlText w:val="%7."/>
+      <w:lvlJc w:val="left"/>
+      <w:pPr>
+        <w:ind w:left="6480" w:hanging="360"/>
+      </w:pPr>
+    </w:lvl>
+    <w:lvl w:ilvl="7" w:tplc="04090019" w:tentative="1">
+      <w:start w:val="1"/>
+      <w:numFmt w:val="lowerLetter"/>
+      <w:lvlText w:val="%8."/>
+      <w:lvlJc w:val="left"/>
+      <w:pPr>
+        <w:ind w:left="7200" w:hanging="360"/>
+      </w:pPr>
+    </w:lvl>
+    <w:lvl w:ilvl="8" w:tplc="0409001B" w:tentative="1">
+      <w:start w:val="1"/>
+      <w:numFmt w:val="lowerRoman"/>
+      <w:lvlText w:val="%9."/>
+      <w:lvlJc w:val="right"/>
+      <w:pPr>
+        <w:ind w:left="7920" w:hanging="180"/>
+      </w:pPr>
+    </w:lvl>
+  </w:abstractNum>
+  <w:abstractNum w:abstractNumId="1">
+    <w:nsid w:val="08DD4618"/>
+    <w:multiLevelType w:val="multilevel"/>
+    <w:tmpl w:val="0409001D"/>
+    <w:lvl w:ilvl="0">
+      <w:start w:val="1"/>
+      <w:numFmt w:val="decimal"/>
+      <w:lvlText w:val="%1)"/>
+      <w:lvlJc w:val="left"/>
+      <w:pPr>
+        <w:ind w:left="360" w:hanging="360"/>
+      </w:pPr>
+    </w:lvl>
+    <w:lvl w:ilvl="1">
+      <w:start w:val="1"/>
+      <w:numFmt w:val="lowerLetter"/>
+      <w:lvlText w:val="%2)"/>
+      <w:lvlJc w:val="left"/>
+      <w:pPr>
+        <w:ind w:left="720" w:hanging="360"/>
+      </w:pPr>
+    </w:lvl>
+    <w:lvl w:ilvl="2">
+      <w:start w:val="1"/>
+      <w:numFmt w:val="lowerRoman"/>
+      <w:lvlText w:val="%3)"/>
+      <w:lvlJc w:val="left"/>
+      <w:pPr>
+        <w:ind w:left="1080" w:hanging="360"/>
+      </w:pPr>
+    </w:lvl>
+    <w:lvl w:ilvl="3">
+      <w:start w:val="1"/>
+      <w:numFmt w:val="decimal"/>
+      <w:lvlText w:val="(%4)"/>
+      <w:lvlJc w:val="left"/>
+      <w:pPr>
+        <w:ind w:left="1440" w:hanging="360"/>
+      </w:pPr>
+    </w:lvl>
+    <w:lvl w:ilvl="4">
+      <w:start w:val="1"/>
+      <w:numFmt w:val="lowerLetter"/>
+      <w:lvlText w:val="(%5)"/>
+      <w:lvlJc w:val="left"/>
+      <w:pPr>
+        <w:ind w:left="1800" w:hanging="360"/>
+      </w:pPr>
+    </w:lvl>
+    <w:lvl w:ilvl="5">
+      <w:start w:val="1"/>
+      <w:numFmt w:val="lowerRoman"/>
+      <w:lvlText w:val="(%6)"/>
+      <w:lvlJc w:val="left"/>
+      <w:pPr>
+        <w:ind w:left="2160" w:hanging="360"/>
+      </w:pPr>
+    </w:lvl>
+    <w:lvl w:ilvl="6">
+      <w:start w:val="1"/>
+      <w:numFmt w:val="decimal"/>
+      <w:lvlText w:val="%7."/>
+      <w:lvlJc w:val="left"/>
+      <w:pPr>
+        <w:ind w:left="2520" w:hanging="360"/>
+      </w:pPr>
+    </w:lvl>
+    <w:lvl w:ilvl="7">
+      <w:start w:val="1"/>
+      <w:numFmt w:val="lowerLetter"/>
+      <w:lvlText w:val="%8."/>
+      <w:lvlJc w:val="left"/>
+      <w:pPr>
+        <w:ind w:left="2880" w:hanging="360"/>
+      </w:pPr>
+    </w:lvl>
+    <w:lvl w:ilvl="8">
+      <w:start w:val="1"/>
+      <w:numFmt w:val="lowerRoman"/>
+      <w:lvlText w:val="%9."/>
+      <w:lvlJc w:val="left"/>
+      <w:pPr>
+        <w:ind w:left="3240" w:hanging="360"/>
+      </w:pPr>
+    </w:lvl>
+  </w:abstractNum>
+  <w:abstractNum w:abstractNumId="2">
     <w:nsid w:val="1158131F"/>
     <w:multiLevelType w:val="hybridMultilevel"/>
     <w:tmpl w:val="5AD2B74E"/>
@@ -1265,7 +3324,292 @@
       </w:pPr>
     </w:lvl>
   </w:abstractNum>
-  <w:abstractNum w:abstractNumId="1">
+  <w:abstractNum w:abstractNumId="3">
+    <w:nsid w:val="1709743E"/>
+    <w:multiLevelType w:val="multilevel"/>
+    <w:tmpl w:val="8FA64502"/>
+    <w:lvl w:ilvl="0">
+      <w:start w:val="1"/>
+      <w:numFmt w:val="decimal"/>
+      <w:lvlText w:val="%1)"/>
+      <w:lvlJc w:val="left"/>
+      <w:pPr>
+        <w:ind w:left="360" w:hanging="360"/>
+      </w:pPr>
+    </w:lvl>
+    <w:lvl w:ilvl="1">
+      <w:start w:val="1"/>
+      <w:numFmt w:val="lowerLetter"/>
+      <w:lvlText w:val="%2)"/>
+      <w:lvlJc w:val="left"/>
+      <w:pPr>
+        <w:ind w:left="720" w:hanging="360"/>
+      </w:pPr>
+    </w:lvl>
+    <w:lvl w:ilvl="2">
+      <w:start w:val="1"/>
+      <w:numFmt w:val="lowerRoman"/>
+      <w:lvlText w:val="%3)"/>
+      <w:lvlJc w:val="left"/>
+      <w:pPr>
+        <w:ind w:left="1080" w:hanging="360"/>
+      </w:pPr>
+    </w:lvl>
+    <w:lvl w:ilvl="3">
+      <w:start w:val="1"/>
+      <w:numFmt w:val="lowerLetter"/>
+      <w:lvlText w:val="%4)"/>
+      <w:lvlJc w:val="left"/>
+      <w:pPr>
+        <w:ind w:left="1440" w:hanging="360"/>
+      </w:pPr>
+    </w:lvl>
+    <w:lvl w:ilvl="4">
+      <w:start w:val="1"/>
+      <w:numFmt w:val="lowerLetter"/>
+      <w:lvlText w:val="(%5)"/>
+      <w:lvlJc w:val="left"/>
+      <w:pPr>
+        <w:ind w:left="1800" w:hanging="360"/>
+      </w:pPr>
+    </w:lvl>
+    <w:lvl w:ilvl="5">
+      <w:start w:val="1"/>
+      <w:numFmt w:val="lowerRoman"/>
+      <w:lvlText w:val="(%6)"/>
+      <w:lvlJc w:val="left"/>
+      <w:pPr>
+        <w:ind w:left="2160" w:hanging="360"/>
+      </w:pPr>
+    </w:lvl>
+    <w:lvl w:ilvl="6">
+      <w:start w:val="1"/>
+      <w:numFmt w:val="decimal"/>
+      <w:lvlText w:val="%7."/>
+      <w:lvlJc w:val="left"/>
+      <w:pPr>
+        <w:ind w:left="2520" w:hanging="360"/>
+      </w:pPr>
+    </w:lvl>
+    <w:lvl w:ilvl="7">
+      <w:start w:val="1"/>
+      <w:numFmt w:val="lowerLetter"/>
+      <w:lvlText w:val="%8."/>
+      <w:lvlJc w:val="left"/>
+      <w:pPr>
+        <w:ind w:left="2880" w:hanging="360"/>
+      </w:pPr>
+    </w:lvl>
+    <w:lvl w:ilvl="8">
+      <w:start w:val="1"/>
+      <w:numFmt w:val="lowerRoman"/>
+      <w:lvlText w:val="%9."/>
+      <w:lvlJc w:val="left"/>
+      <w:pPr>
+        <w:ind w:left="3240" w:hanging="360"/>
+      </w:pPr>
+    </w:lvl>
+  </w:abstractNum>
+  <w:abstractNum w:abstractNumId="4">
+    <w:nsid w:val="177C20F1"/>
+    <w:multiLevelType w:val="multilevel"/>
+    <w:tmpl w:val="8FA64502"/>
+    <w:lvl w:ilvl="0">
+      <w:start w:val="1"/>
+      <w:numFmt w:val="decimal"/>
+      <w:lvlText w:val="%1)"/>
+      <w:lvlJc w:val="left"/>
+      <w:pPr>
+        <w:ind w:left="360" w:hanging="360"/>
+      </w:pPr>
+    </w:lvl>
+    <w:lvl w:ilvl="1">
+      <w:start w:val="1"/>
+      <w:numFmt w:val="lowerLetter"/>
+      <w:lvlText w:val="%2)"/>
+      <w:lvlJc w:val="left"/>
+      <w:pPr>
+        <w:ind w:left="720" w:hanging="360"/>
+      </w:pPr>
+    </w:lvl>
+    <w:lvl w:ilvl="2">
+      <w:start w:val="1"/>
+      <w:numFmt w:val="lowerRoman"/>
+      <w:lvlText w:val="%3)"/>
+      <w:lvlJc w:val="left"/>
+      <w:pPr>
+        <w:ind w:left="1080" w:hanging="360"/>
+      </w:pPr>
+    </w:lvl>
+    <w:lvl w:ilvl="3">
+      <w:start w:val="1"/>
+      <w:numFmt w:val="lowerLetter"/>
+      <w:lvlText w:val="%4)"/>
+      <w:lvlJc w:val="left"/>
+      <w:pPr>
+        <w:ind w:left="1440" w:hanging="360"/>
+      </w:pPr>
+    </w:lvl>
+    <w:lvl w:ilvl="4">
+      <w:start w:val="1"/>
+      <w:numFmt w:val="lowerLetter"/>
+      <w:lvlText w:val="(%5)"/>
+      <w:lvlJc w:val="left"/>
+      <w:pPr>
+        <w:ind w:left="1800" w:hanging="360"/>
+      </w:pPr>
+    </w:lvl>
+    <w:lvl w:ilvl="5">
+      <w:start w:val="1"/>
+      <w:numFmt w:val="lowerRoman"/>
+      <w:lvlText w:val="(%6)"/>
+      <w:lvlJc w:val="left"/>
+      <w:pPr>
+        <w:ind w:left="2160" w:hanging="360"/>
+      </w:pPr>
+    </w:lvl>
+    <w:lvl w:ilvl="6">
+      <w:start w:val="1"/>
+      <w:numFmt w:val="decimal"/>
+      <w:lvlText w:val="%7."/>
+      <w:lvlJc w:val="left"/>
+      <w:pPr>
+        <w:ind w:left="2520" w:hanging="360"/>
+      </w:pPr>
+    </w:lvl>
+    <w:lvl w:ilvl="7">
+      <w:start w:val="1"/>
+      <w:numFmt w:val="lowerLetter"/>
+      <w:lvlText w:val="%8."/>
+      <w:lvlJc w:val="left"/>
+      <w:pPr>
+        <w:ind w:left="2880" w:hanging="360"/>
+      </w:pPr>
+    </w:lvl>
+    <w:lvl w:ilvl="8">
+      <w:start w:val="1"/>
+      <w:numFmt w:val="lowerRoman"/>
+      <w:lvlText w:val="%9."/>
+      <w:lvlJc w:val="left"/>
+      <w:pPr>
+        <w:ind w:left="3240" w:hanging="360"/>
+      </w:pPr>
+    </w:lvl>
+  </w:abstractNum>
+  <w:abstractNum w:abstractNumId="5">
+    <w:nsid w:val="2E8B446C"/>
+    <w:multiLevelType w:val="hybridMultilevel"/>
+    <w:tmpl w:val="27A09E86"/>
+    <w:lvl w:ilvl="0" w:tplc="04090001">
+      <w:start w:val="1"/>
+      <w:numFmt w:val="bullet"/>
+      <w:lvlText w:val=""/>
+      <w:lvlJc w:val="left"/>
+      <w:pPr>
+        <w:ind w:left="2160" w:hanging="360"/>
+      </w:pPr>
+      <w:rPr>
+        <w:rFonts w:ascii="Symbol" w:hAnsi="Symbol" w:hint="default"/>
+      </w:rPr>
+    </w:lvl>
+    <w:lvl w:ilvl="1" w:tplc="04090003" w:tentative="1">
+      <w:start w:val="1"/>
+      <w:numFmt w:val="bullet"/>
+      <w:lvlText w:val="o"/>
+      <w:lvlJc w:val="left"/>
+      <w:pPr>
+        <w:ind w:left="2880" w:hanging="360"/>
+      </w:pPr>
+      <w:rPr>
+        <w:rFonts w:ascii="Courier New" w:hAnsi="Courier New" w:hint="default"/>
+      </w:rPr>
+    </w:lvl>
+    <w:lvl w:ilvl="2" w:tplc="04090005" w:tentative="1">
+      <w:start w:val="1"/>
+      <w:numFmt w:val="bullet"/>
+      <w:lvlText w:val=""/>
+      <w:lvlJc w:val="left"/>
+      <w:pPr>
+        <w:ind w:left="3600" w:hanging="360"/>
+      </w:pPr>
+      <w:rPr>
+        <w:rFonts w:ascii="Wingdings" w:hAnsi="Wingdings" w:hint="default"/>
+      </w:rPr>
+    </w:lvl>
+    <w:lvl w:ilvl="3" w:tplc="04090001" w:tentative="1">
+      <w:start w:val="1"/>
+      <w:numFmt w:val="bullet"/>
+      <w:lvlText w:val=""/>
+      <w:lvlJc w:val="left"/>
+      <w:pPr>
+        <w:ind w:left="4320" w:hanging="360"/>
+      </w:pPr>
+      <w:rPr>
+        <w:rFonts w:ascii="Symbol" w:hAnsi="Symbol" w:hint="default"/>
+      </w:rPr>
+    </w:lvl>
+    <w:lvl w:ilvl="4" w:tplc="04090003" w:tentative="1">
+      <w:start w:val="1"/>
+      <w:numFmt w:val="bullet"/>
+      <w:lvlText w:val="o"/>
+      <w:lvlJc w:val="left"/>
+      <w:pPr>
+        <w:ind w:left="5040" w:hanging="360"/>
+      </w:pPr>
+      <w:rPr>
+        <w:rFonts w:ascii="Courier New" w:hAnsi="Courier New" w:hint="default"/>
+      </w:rPr>
+    </w:lvl>
+    <w:lvl w:ilvl="5" w:tplc="04090005" w:tentative="1">
+      <w:start w:val="1"/>
+      <w:numFmt w:val="bullet"/>
+      <w:lvlText w:val=""/>
+      <w:lvlJc w:val="left"/>
+      <w:pPr>
+        <w:ind w:left="5760" w:hanging="360"/>
+      </w:pPr>
+      <w:rPr>
+        <w:rFonts w:ascii="Wingdings" w:hAnsi="Wingdings" w:hint="default"/>
+      </w:rPr>
+    </w:lvl>
+    <w:lvl w:ilvl="6" w:tplc="04090001" w:tentative="1">
+      <w:start w:val="1"/>
+      <w:numFmt w:val="bullet"/>
+      <w:lvlText w:val=""/>
+      <w:lvlJc w:val="left"/>
+      <w:pPr>
+        <w:ind w:left="6480" w:hanging="360"/>
+      </w:pPr>
+      <w:rPr>
+        <w:rFonts w:ascii="Symbol" w:hAnsi="Symbol" w:hint="default"/>
+      </w:rPr>
+    </w:lvl>
+    <w:lvl w:ilvl="7" w:tplc="04090003" w:tentative="1">
+      <w:start w:val="1"/>
+      <w:numFmt w:val="bullet"/>
+      <w:lvlText w:val="o"/>
+      <w:lvlJc w:val="left"/>
+      <w:pPr>
+        <w:ind w:left="7200" w:hanging="360"/>
+      </w:pPr>
+      <w:rPr>
+        <w:rFonts w:ascii="Courier New" w:hAnsi="Courier New" w:hint="default"/>
+      </w:rPr>
+    </w:lvl>
+    <w:lvl w:ilvl="8" w:tplc="04090005" w:tentative="1">
+      <w:start w:val="1"/>
+      <w:numFmt w:val="bullet"/>
+      <w:lvlText w:val=""/>
+      <w:lvlJc w:val="left"/>
+      <w:pPr>
+        <w:ind w:left="7920" w:hanging="360"/>
+      </w:pPr>
+      <w:rPr>
+        <w:rFonts w:ascii="Wingdings" w:hAnsi="Wingdings" w:hint="default"/>
+      </w:rPr>
+    </w:lvl>
+  </w:abstractNum>
+  <w:abstractNum w:abstractNumId="6">
     <w:nsid w:val="308A4A00"/>
     <w:multiLevelType w:val="hybridMultilevel"/>
     <w:tmpl w:val="2E9A4E72"/>
@@ -1378,7 +3722,93 @@
       </w:rPr>
     </w:lvl>
   </w:abstractNum>
-  <w:abstractNum w:abstractNumId="2">
+  <w:abstractNum w:abstractNumId="7">
+    <w:nsid w:val="369C4410"/>
+    <w:multiLevelType w:val="hybridMultilevel"/>
+    <w:tmpl w:val="D996E808"/>
+    <w:lvl w:ilvl="0" w:tplc="04090019">
+      <w:start w:val="1"/>
+      <w:numFmt w:val="lowerLetter"/>
+      <w:lvlText w:val="%1."/>
+      <w:lvlJc w:val="left"/>
+      <w:pPr>
+        <w:ind w:left="1440" w:hanging="360"/>
+      </w:pPr>
+    </w:lvl>
+    <w:lvl w:ilvl="1" w:tplc="04090019" w:tentative="1">
+      <w:start w:val="1"/>
+      <w:numFmt w:val="lowerLetter"/>
+      <w:lvlText w:val="%2."/>
+      <w:lvlJc w:val="left"/>
+      <w:pPr>
+        <w:ind w:left="2160" w:hanging="360"/>
+      </w:pPr>
+    </w:lvl>
+    <w:lvl w:ilvl="2" w:tplc="0409001B" w:tentative="1">
+      <w:start w:val="1"/>
+      <w:numFmt w:val="lowerRoman"/>
+      <w:lvlText w:val="%3."/>
+      <w:lvlJc w:val="right"/>
+      <w:pPr>
+        <w:ind w:left="2880" w:hanging="180"/>
+      </w:pPr>
+    </w:lvl>
+    <w:lvl w:ilvl="3" w:tplc="0409000F" w:tentative="1">
+      <w:start w:val="1"/>
+      <w:numFmt w:val="decimal"/>
+      <w:lvlText w:val="%4."/>
+      <w:lvlJc w:val="left"/>
+      <w:pPr>
+        <w:ind w:left="3600" w:hanging="360"/>
+      </w:pPr>
+    </w:lvl>
+    <w:lvl w:ilvl="4" w:tplc="04090019" w:tentative="1">
+      <w:start w:val="1"/>
+      <w:numFmt w:val="lowerLetter"/>
+      <w:lvlText w:val="%5."/>
+      <w:lvlJc w:val="left"/>
+      <w:pPr>
+        <w:ind w:left="4320" w:hanging="360"/>
+      </w:pPr>
+    </w:lvl>
+    <w:lvl w:ilvl="5" w:tplc="0409001B" w:tentative="1">
+      <w:start w:val="1"/>
+      <w:numFmt w:val="lowerRoman"/>
+      <w:lvlText w:val="%6."/>
+      <w:lvlJc w:val="right"/>
+      <w:pPr>
+        <w:ind w:left="5040" w:hanging="180"/>
+      </w:pPr>
+    </w:lvl>
+    <w:lvl w:ilvl="6" w:tplc="0409000F" w:tentative="1">
+      <w:start w:val="1"/>
+      <w:numFmt w:val="decimal"/>
+      <w:lvlText w:val="%7."/>
+      <w:lvlJc w:val="left"/>
+      <w:pPr>
+        <w:ind w:left="5760" w:hanging="360"/>
+      </w:pPr>
+    </w:lvl>
+    <w:lvl w:ilvl="7" w:tplc="04090019" w:tentative="1">
+      <w:start w:val="1"/>
+      <w:numFmt w:val="lowerLetter"/>
+      <w:lvlText w:val="%8."/>
+      <w:lvlJc w:val="left"/>
+      <w:pPr>
+        <w:ind w:left="6480" w:hanging="360"/>
+      </w:pPr>
+    </w:lvl>
+    <w:lvl w:ilvl="8" w:tplc="0409001B" w:tentative="1">
+      <w:start w:val="1"/>
+      <w:numFmt w:val="lowerRoman"/>
+      <w:lvlText w:val="%9."/>
+      <w:lvlJc w:val="right"/>
+      <w:pPr>
+        <w:ind w:left="7200" w:hanging="180"/>
+      </w:pPr>
+    </w:lvl>
+  </w:abstractNum>
+  <w:abstractNum w:abstractNumId="8">
     <w:nsid w:val="37EF05EB"/>
     <w:multiLevelType w:val="multilevel"/>
     <w:tmpl w:val="6A9A2800"/>
@@ -1491,7 +3921,292 @@
       </w:rPr>
     </w:lvl>
   </w:abstractNum>
-  <w:abstractNum w:abstractNumId="3">
+  <w:abstractNum w:abstractNumId="9">
+    <w:nsid w:val="39506FC2"/>
+    <w:multiLevelType w:val="multilevel"/>
+    <w:tmpl w:val="4BDEDC5C"/>
+    <w:lvl w:ilvl="0">
+      <w:start w:val="1"/>
+      <w:numFmt w:val="decimal"/>
+      <w:lvlText w:val="%1."/>
+      <w:lvlJc w:val="left"/>
+      <w:pPr>
+        <w:ind w:left="720" w:firstLine="360"/>
+      </w:pPr>
+      <w:rPr>
+        <w:u w:val="none"/>
+      </w:rPr>
+    </w:lvl>
+    <w:lvl w:ilvl="1">
+      <w:start w:val="1"/>
+      <w:numFmt w:val="lowerLetter"/>
+      <w:lvlText w:val="%2."/>
+      <w:lvlJc w:val="left"/>
+      <w:pPr>
+        <w:ind w:left="1440" w:firstLine="1080"/>
+      </w:pPr>
+      <w:rPr>
+        <w:u w:val="none"/>
+      </w:rPr>
+    </w:lvl>
+    <w:lvl w:ilvl="2">
+      <w:start w:val="1"/>
+      <w:numFmt w:val="lowerRoman"/>
+      <w:lvlText w:val="%3."/>
+      <w:lvlJc w:val="right"/>
+      <w:pPr>
+        <w:ind w:left="2160" w:firstLine="1800"/>
+      </w:pPr>
+      <w:rPr>
+        <w:u w:val="none"/>
+      </w:rPr>
+    </w:lvl>
+    <w:lvl w:ilvl="3">
+      <w:start w:val="1"/>
+      <w:numFmt w:val="decimal"/>
+      <w:lvlText w:val="%4."/>
+      <w:lvlJc w:val="left"/>
+      <w:pPr>
+        <w:ind w:left="2880" w:firstLine="2520"/>
+      </w:pPr>
+      <w:rPr>
+        <w:u w:val="none"/>
+      </w:rPr>
+    </w:lvl>
+    <w:lvl w:ilvl="4">
+      <w:start w:val="1"/>
+      <w:numFmt w:val="lowerLetter"/>
+      <w:lvlText w:val="%5."/>
+      <w:lvlJc w:val="left"/>
+      <w:pPr>
+        <w:ind w:left="3600" w:firstLine="3240"/>
+      </w:pPr>
+      <w:rPr>
+        <w:u w:val="none"/>
+      </w:rPr>
+    </w:lvl>
+    <w:lvl w:ilvl="5">
+      <w:start w:val="1"/>
+      <w:numFmt w:val="lowerRoman"/>
+      <w:lvlText w:val="%6."/>
+      <w:lvlJc w:val="right"/>
+      <w:pPr>
+        <w:ind w:left="4320" w:firstLine="3960"/>
+      </w:pPr>
+      <w:rPr>
+        <w:u w:val="none"/>
+      </w:rPr>
+    </w:lvl>
+    <w:lvl w:ilvl="6">
+      <w:start w:val="1"/>
+      <w:numFmt w:val="decimal"/>
+      <w:lvlText w:val="%7."/>
+      <w:lvlJc w:val="left"/>
+      <w:pPr>
+        <w:ind w:left="5040" w:firstLine="4680"/>
+      </w:pPr>
+      <w:rPr>
+        <w:u w:val="none"/>
+      </w:rPr>
+    </w:lvl>
+    <w:lvl w:ilvl="7">
+      <w:start w:val="1"/>
+      <w:numFmt w:val="lowerLetter"/>
+      <w:lvlText w:val="%8."/>
+      <w:lvlJc w:val="left"/>
+      <w:pPr>
+        <w:ind w:left="5760" w:firstLine="5400"/>
+      </w:pPr>
+      <w:rPr>
+        <w:u w:val="none"/>
+      </w:rPr>
+    </w:lvl>
+    <w:lvl w:ilvl="8">
+      <w:start w:val="1"/>
+      <w:numFmt w:val="lowerRoman"/>
+      <w:lvlText w:val="%9."/>
+      <w:lvlJc w:val="right"/>
+      <w:pPr>
+        <w:ind w:left="6480" w:firstLine="6120"/>
+      </w:pPr>
+      <w:rPr>
+        <w:u w:val="none"/>
+      </w:rPr>
+    </w:lvl>
+  </w:abstractNum>
+  <w:abstractNum w:abstractNumId="10">
+    <w:nsid w:val="39CA347E"/>
+    <w:multiLevelType w:val="multilevel"/>
+    <w:tmpl w:val="0409001D"/>
+    <w:lvl w:ilvl="0">
+      <w:start w:val="1"/>
+      <w:numFmt w:val="decimal"/>
+      <w:lvlText w:val="%1)"/>
+      <w:lvlJc w:val="left"/>
+      <w:pPr>
+        <w:ind w:left="360" w:hanging="360"/>
+      </w:pPr>
+    </w:lvl>
+    <w:lvl w:ilvl="1">
+      <w:start w:val="1"/>
+      <w:numFmt w:val="lowerLetter"/>
+      <w:lvlText w:val="%2)"/>
+      <w:lvlJc w:val="left"/>
+      <w:pPr>
+        <w:ind w:left="720" w:hanging="360"/>
+      </w:pPr>
+    </w:lvl>
+    <w:lvl w:ilvl="2">
+      <w:start w:val="1"/>
+      <w:numFmt w:val="lowerRoman"/>
+      <w:lvlText w:val="%3)"/>
+      <w:lvlJc w:val="left"/>
+      <w:pPr>
+        <w:ind w:left="1080" w:hanging="360"/>
+      </w:pPr>
+    </w:lvl>
+    <w:lvl w:ilvl="3">
+      <w:start w:val="1"/>
+      <w:numFmt w:val="decimal"/>
+      <w:lvlText w:val="(%4)"/>
+      <w:lvlJc w:val="left"/>
+      <w:pPr>
+        <w:ind w:left="1440" w:hanging="360"/>
+      </w:pPr>
+    </w:lvl>
+    <w:lvl w:ilvl="4">
+      <w:start w:val="1"/>
+      <w:numFmt w:val="lowerLetter"/>
+      <w:lvlText w:val="(%5)"/>
+      <w:lvlJc w:val="left"/>
+      <w:pPr>
+        <w:ind w:left="1800" w:hanging="360"/>
+      </w:pPr>
+    </w:lvl>
+    <w:lvl w:ilvl="5">
+      <w:start w:val="1"/>
+      <w:numFmt w:val="lowerRoman"/>
+      <w:lvlText w:val="(%6)"/>
+      <w:lvlJc w:val="left"/>
+      <w:pPr>
+        <w:ind w:left="2160" w:hanging="360"/>
+      </w:pPr>
+    </w:lvl>
+    <w:lvl w:ilvl="6">
+      <w:start w:val="1"/>
+      <w:numFmt w:val="decimal"/>
+      <w:lvlText w:val="%7."/>
+      <w:lvlJc w:val="left"/>
+      <w:pPr>
+        <w:ind w:left="2520" w:hanging="360"/>
+      </w:pPr>
+    </w:lvl>
+    <w:lvl w:ilvl="7">
+      <w:start w:val="1"/>
+      <w:numFmt w:val="lowerLetter"/>
+      <w:lvlText w:val="%8."/>
+      <w:lvlJc w:val="left"/>
+      <w:pPr>
+        <w:ind w:left="2880" w:hanging="360"/>
+      </w:pPr>
+    </w:lvl>
+    <w:lvl w:ilvl="8">
+      <w:start w:val="1"/>
+      <w:numFmt w:val="lowerRoman"/>
+      <w:lvlText w:val="%9."/>
+      <w:lvlJc w:val="left"/>
+      <w:pPr>
+        <w:ind w:left="3240" w:hanging="360"/>
+      </w:pPr>
+    </w:lvl>
+  </w:abstractNum>
+  <w:abstractNum w:abstractNumId="11">
+    <w:nsid w:val="3A8C425A"/>
+    <w:multiLevelType w:val="multilevel"/>
+    <w:tmpl w:val="0409001D"/>
+    <w:lvl w:ilvl="0">
+      <w:start w:val="1"/>
+      <w:numFmt w:val="decimal"/>
+      <w:lvlText w:val="%1)"/>
+      <w:lvlJc w:val="left"/>
+      <w:pPr>
+        <w:ind w:left="360" w:hanging="360"/>
+      </w:pPr>
+    </w:lvl>
+    <w:lvl w:ilvl="1">
+      <w:start w:val="1"/>
+      <w:numFmt w:val="lowerLetter"/>
+      <w:lvlText w:val="%2)"/>
+      <w:lvlJc w:val="left"/>
+      <w:pPr>
+        <w:ind w:left="720" w:hanging="360"/>
+      </w:pPr>
+    </w:lvl>
+    <w:lvl w:ilvl="2">
+      <w:start w:val="1"/>
+      <w:numFmt w:val="lowerRoman"/>
+      <w:lvlText w:val="%3)"/>
+      <w:lvlJc w:val="left"/>
+      <w:pPr>
+        <w:ind w:left="1080" w:hanging="360"/>
+      </w:pPr>
+    </w:lvl>
+    <w:lvl w:ilvl="3">
+      <w:start w:val="1"/>
+      <w:numFmt w:val="decimal"/>
+      <w:lvlText w:val="(%4)"/>
+      <w:lvlJc w:val="left"/>
+      <w:pPr>
+        <w:ind w:left="1440" w:hanging="360"/>
+      </w:pPr>
+    </w:lvl>
+    <w:lvl w:ilvl="4">
+      <w:start w:val="1"/>
+      <w:numFmt w:val="lowerLetter"/>
+      <w:lvlText w:val="(%5)"/>
+      <w:lvlJc w:val="left"/>
+      <w:pPr>
+        <w:ind w:left="1800" w:hanging="360"/>
+      </w:pPr>
+    </w:lvl>
+    <w:lvl w:ilvl="5">
+      <w:start w:val="1"/>
+      <w:numFmt w:val="lowerRoman"/>
+      <w:lvlText w:val="(%6)"/>
+      <w:lvlJc w:val="left"/>
+      <w:pPr>
+        <w:ind w:left="2160" w:hanging="360"/>
+      </w:pPr>
+    </w:lvl>
+    <w:lvl w:ilvl="6">
+      <w:start w:val="1"/>
+      <w:numFmt w:val="decimal"/>
+      <w:lvlText w:val="%7."/>
+      <w:lvlJc w:val="left"/>
+      <w:pPr>
+        <w:ind w:left="2520" w:hanging="360"/>
+      </w:pPr>
+    </w:lvl>
+    <w:lvl w:ilvl="7">
+      <w:start w:val="1"/>
+      <w:numFmt w:val="lowerLetter"/>
+      <w:lvlText w:val="%8."/>
+      <w:lvlJc w:val="left"/>
+      <w:pPr>
+        <w:ind w:left="2880" w:hanging="360"/>
+      </w:pPr>
+    </w:lvl>
+    <w:lvl w:ilvl="8">
+      <w:start w:val="1"/>
+      <w:numFmt w:val="lowerRoman"/>
+      <w:lvlText w:val="%9."/>
+      <w:lvlJc w:val="left"/>
+      <w:pPr>
+        <w:ind w:left="3240" w:hanging="360"/>
+      </w:pPr>
+    </w:lvl>
+  </w:abstractNum>
+  <w:abstractNum w:abstractNumId="12">
     <w:nsid w:val="48F77E7B"/>
     <w:multiLevelType w:val="multilevel"/>
     <w:tmpl w:val="07FCC198"/>
@@ -1604,7 +4319,7 @@
       </w:rPr>
     </w:lvl>
   </w:abstractNum>
-  <w:abstractNum w:abstractNumId="4">
+  <w:abstractNum w:abstractNumId="13">
     <w:nsid w:val="572317EF"/>
     <w:multiLevelType w:val="multilevel"/>
     <w:tmpl w:val="B0308D6A"/>
@@ -1717,20 +4432,670 @@
       </w:rPr>
     </w:lvl>
   </w:abstractNum>
+  <w:abstractNum w:abstractNumId="14">
+    <w:nsid w:val="675B4C8A"/>
+    <w:multiLevelType w:val="multilevel"/>
+    <w:tmpl w:val="0409001D"/>
+    <w:lvl w:ilvl="0">
+      <w:start w:val="1"/>
+      <w:numFmt w:val="decimal"/>
+      <w:lvlText w:val="%1)"/>
+      <w:lvlJc w:val="left"/>
+      <w:pPr>
+        <w:ind w:left="360" w:hanging="360"/>
+      </w:pPr>
+    </w:lvl>
+    <w:lvl w:ilvl="1">
+      <w:start w:val="1"/>
+      <w:numFmt w:val="lowerLetter"/>
+      <w:lvlText w:val="%2)"/>
+      <w:lvlJc w:val="left"/>
+      <w:pPr>
+        <w:ind w:left="720" w:hanging="360"/>
+      </w:pPr>
+    </w:lvl>
+    <w:lvl w:ilvl="2">
+      <w:start w:val="1"/>
+      <w:numFmt w:val="lowerRoman"/>
+      <w:lvlText w:val="%3)"/>
+      <w:lvlJc w:val="left"/>
+      <w:pPr>
+        <w:ind w:left="1080" w:hanging="360"/>
+      </w:pPr>
+    </w:lvl>
+    <w:lvl w:ilvl="3">
+      <w:start w:val="1"/>
+      <w:numFmt w:val="decimal"/>
+      <w:lvlText w:val="(%4)"/>
+      <w:lvlJc w:val="left"/>
+      <w:pPr>
+        <w:ind w:left="1440" w:hanging="360"/>
+      </w:pPr>
+    </w:lvl>
+    <w:lvl w:ilvl="4">
+      <w:start w:val="1"/>
+      <w:numFmt w:val="lowerLetter"/>
+      <w:lvlText w:val="(%5)"/>
+      <w:lvlJc w:val="left"/>
+      <w:pPr>
+        <w:ind w:left="1800" w:hanging="360"/>
+      </w:pPr>
+    </w:lvl>
+    <w:lvl w:ilvl="5">
+      <w:start w:val="1"/>
+      <w:numFmt w:val="lowerRoman"/>
+      <w:lvlText w:val="(%6)"/>
+      <w:lvlJc w:val="left"/>
+      <w:pPr>
+        <w:ind w:left="2160" w:hanging="360"/>
+      </w:pPr>
+    </w:lvl>
+    <w:lvl w:ilvl="6">
+      <w:start w:val="1"/>
+      <w:numFmt w:val="decimal"/>
+      <w:lvlText w:val="%7."/>
+      <w:lvlJc w:val="left"/>
+      <w:pPr>
+        <w:ind w:left="2520" w:hanging="360"/>
+      </w:pPr>
+    </w:lvl>
+    <w:lvl w:ilvl="7">
+      <w:start w:val="1"/>
+      <w:numFmt w:val="lowerLetter"/>
+      <w:lvlText w:val="%8."/>
+      <w:lvlJc w:val="left"/>
+      <w:pPr>
+        <w:ind w:left="2880" w:hanging="360"/>
+      </w:pPr>
+    </w:lvl>
+    <w:lvl w:ilvl="8">
+      <w:start w:val="1"/>
+      <w:numFmt w:val="lowerRoman"/>
+      <w:lvlText w:val="%9."/>
+      <w:lvlJc w:val="left"/>
+      <w:pPr>
+        <w:ind w:left="3240" w:hanging="360"/>
+      </w:pPr>
+    </w:lvl>
+  </w:abstractNum>
+  <w:abstractNum w:abstractNumId="15">
+    <w:nsid w:val="693C71A4"/>
+    <w:multiLevelType w:val="multilevel"/>
+    <w:tmpl w:val="0409001D"/>
+    <w:lvl w:ilvl="0">
+      <w:start w:val="1"/>
+      <w:numFmt w:val="decimal"/>
+      <w:lvlText w:val="%1)"/>
+      <w:lvlJc w:val="left"/>
+      <w:pPr>
+        <w:ind w:left="360" w:hanging="360"/>
+      </w:pPr>
+    </w:lvl>
+    <w:lvl w:ilvl="1">
+      <w:start w:val="1"/>
+      <w:numFmt w:val="lowerLetter"/>
+      <w:lvlText w:val="%2)"/>
+      <w:lvlJc w:val="left"/>
+      <w:pPr>
+        <w:ind w:left="720" w:hanging="360"/>
+      </w:pPr>
+    </w:lvl>
+    <w:lvl w:ilvl="2">
+      <w:start w:val="1"/>
+      <w:numFmt w:val="lowerRoman"/>
+      <w:lvlText w:val="%3)"/>
+      <w:lvlJc w:val="left"/>
+      <w:pPr>
+        <w:ind w:left="1080" w:hanging="360"/>
+      </w:pPr>
+    </w:lvl>
+    <w:lvl w:ilvl="3">
+      <w:start w:val="1"/>
+      <w:numFmt w:val="decimal"/>
+      <w:lvlText w:val="(%4)"/>
+      <w:lvlJc w:val="left"/>
+      <w:pPr>
+        <w:ind w:left="1440" w:hanging="360"/>
+      </w:pPr>
+    </w:lvl>
+    <w:lvl w:ilvl="4">
+      <w:start w:val="1"/>
+      <w:numFmt w:val="lowerLetter"/>
+      <w:lvlText w:val="(%5)"/>
+      <w:lvlJc w:val="left"/>
+      <w:pPr>
+        <w:ind w:left="1800" w:hanging="360"/>
+      </w:pPr>
+    </w:lvl>
+    <w:lvl w:ilvl="5">
+      <w:start w:val="1"/>
+      <w:numFmt w:val="lowerRoman"/>
+      <w:lvlText w:val="(%6)"/>
+      <w:lvlJc w:val="left"/>
+      <w:pPr>
+        <w:ind w:left="2160" w:hanging="360"/>
+      </w:pPr>
+    </w:lvl>
+    <w:lvl w:ilvl="6">
+      <w:start w:val="1"/>
+      <w:numFmt w:val="decimal"/>
+      <w:lvlText w:val="%7."/>
+      <w:lvlJc w:val="left"/>
+      <w:pPr>
+        <w:ind w:left="2520" w:hanging="360"/>
+      </w:pPr>
+    </w:lvl>
+    <w:lvl w:ilvl="7">
+      <w:start w:val="1"/>
+      <w:numFmt w:val="lowerLetter"/>
+      <w:lvlText w:val="%8."/>
+      <w:lvlJc w:val="left"/>
+      <w:pPr>
+        <w:ind w:left="2880" w:hanging="360"/>
+      </w:pPr>
+    </w:lvl>
+    <w:lvl w:ilvl="8">
+      <w:start w:val="1"/>
+      <w:numFmt w:val="lowerRoman"/>
+      <w:lvlText w:val="%9."/>
+      <w:lvlJc w:val="left"/>
+      <w:pPr>
+        <w:ind w:left="3240" w:hanging="360"/>
+      </w:pPr>
+    </w:lvl>
+  </w:abstractNum>
+  <w:abstractNum w:abstractNumId="16">
+    <w:nsid w:val="6A771561"/>
+    <w:multiLevelType w:val="multilevel"/>
+    <w:tmpl w:val="0409001F"/>
+    <w:lvl w:ilvl="0">
+      <w:start w:val="1"/>
+      <w:numFmt w:val="decimal"/>
+      <w:lvlText w:val="%1."/>
+      <w:lvlJc w:val="left"/>
+      <w:pPr>
+        <w:ind w:left="360" w:hanging="360"/>
+      </w:pPr>
+    </w:lvl>
+    <w:lvl w:ilvl="1">
+      <w:start w:val="1"/>
+      <w:numFmt w:val="decimal"/>
+      <w:lvlText w:val="%1.%2."/>
+      <w:lvlJc w:val="left"/>
+      <w:pPr>
+        <w:ind w:left="792" w:hanging="432"/>
+      </w:pPr>
+    </w:lvl>
+    <w:lvl w:ilvl="2">
+      <w:start w:val="1"/>
+      <w:numFmt w:val="decimal"/>
+      <w:lvlText w:val="%1.%2.%3."/>
+      <w:lvlJc w:val="left"/>
+      <w:pPr>
+        <w:ind w:left="1224" w:hanging="504"/>
+      </w:pPr>
+    </w:lvl>
+    <w:lvl w:ilvl="3">
+      <w:start w:val="1"/>
+      <w:numFmt w:val="decimal"/>
+      <w:lvlText w:val="%1.%2.%3.%4."/>
+      <w:lvlJc w:val="left"/>
+      <w:pPr>
+        <w:ind w:left="1728" w:hanging="648"/>
+      </w:pPr>
+    </w:lvl>
+    <w:lvl w:ilvl="4">
+      <w:start w:val="1"/>
+      <w:numFmt w:val="decimal"/>
+      <w:lvlText w:val="%1.%2.%3.%4.%5."/>
+      <w:lvlJc w:val="left"/>
+      <w:pPr>
+        <w:ind w:left="2232" w:hanging="792"/>
+      </w:pPr>
+    </w:lvl>
+    <w:lvl w:ilvl="5">
+      <w:start w:val="1"/>
+      <w:numFmt w:val="decimal"/>
+      <w:lvlText w:val="%1.%2.%3.%4.%5.%6."/>
+      <w:lvlJc w:val="left"/>
+      <w:pPr>
+        <w:ind w:left="2736" w:hanging="936"/>
+      </w:pPr>
+    </w:lvl>
+    <w:lvl w:ilvl="6">
+      <w:start w:val="1"/>
+      <w:numFmt w:val="decimal"/>
+      <w:lvlText w:val="%1.%2.%3.%4.%5.%6.%7."/>
+      <w:lvlJc w:val="left"/>
+      <w:pPr>
+        <w:ind w:left="3240" w:hanging="1080"/>
+      </w:pPr>
+    </w:lvl>
+    <w:lvl w:ilvl="7">
+      <w:start w:val="1"/>
+      <w:numFmt w:val="decimal"/>
+      <w:lvlText w:val="%1.%2.%3.%4.%5.%6.%7.%8."/>
+      <w:lvlJc w:val="left"/>
+      <w:pPr>
+        <w:ind w:left="3744" w:hanging="1224"/>
+      </w:pPr>
+    </w:lvl>
+    <w:lvl w:ilvl="8">
+      <w:start w:val="1"/>
+      <w:numFmt w:val="decimal"/>
+      <w:lvlText w:val="%1.%2.%3.%4.%5.%6.%7.%8.%9."/>
+      <w:lvlJc w:val="left"/>
+      <w:pPr>
+        <w:ind w:left="4320" w:hanging="1440"/>
+      </w:pPr>
+    </w:lvl>
+  </w:abstractNum>
+  <w:abstractNum w:abstractNumId="17">
+    <w:nsid w:val="6A8C504D"/>
+    <w:multiLevelType w:val="hybridMultilevel"/>
+    <w:tmpl w:val="E31A092A"/>
+    <w:lvl w:ilvl="0" w:tplc="0409000F">
+      <w:start w:val="1"/>
+      <w:numFmt w:val="decimal"/>
+      <w:lvlText w:val="%1."/>
+      <w:lvlJc w:val="left"/>
+      <w:pPr>
+        <w:ind w:left="720" w:hanging="360"/>
+      </w:pPr>
+    </w:lvl>
+    <w:lvl w:ilvl="1" w:tplc="04090019" w:tentative="1">
+      <w:start w:val="1"/>
+      <w:numFmt w:val="lowerLetter"/>
+      <w:lvlText w:val="%2."/>
+      <w:lvlJc w:val="left"/>
+      <w:pPr>
+        <w:ind w:left="1440" w:hanging="360"/>
+      </w:pPr>
+    </w:lvl>
+    <w:lvl w:ilvl="2" w:tplc="0409001B" w:tentative="1">
+      <w:start w:val="1"/>
+      <w:numFmt w:val="lowerRoman"/>
+      <w:lvlText w:val="%3."/>
+      <w:lvlJc w:val="right"/>
+      <w:pPr>
+        <w:ind w:left="2160" w:hanging="180"/>
+      </w:pPr>
+    </w:lvl>
+    <w:lvl w:ilvl="3" w:tplc="0409000F" w:tentative="1">
+      <w:start w:val="1"/>
+      <w:numFmt w:val="decimal"/>
+      <w:lvlText w:val="%4."/>
+      <w:lvlJc w:val="left"/>
+      <w:pPr>
+        <w:ind w:left="2880" w:hanging="360"/>
+      </w:pPr>
+    </w:lvl>
+    <w:lvl w:ilvl="4" w:tplc="04090019" w:tentative="1">
+      <w:start w:val="1"/>
+      <w:numFmt w:val="lowerLetter"/>
+      <w:lvlText w:val="%5."/>
+      <w:lvlJc w:val="left"/>
+      <w:pPr>
+        <w:ind w:left="3600" w:hanging="360"/>
+      </w:pPr>
+    </w:lvl>
+    <w:lvl w:ilvl="5" w:tplc="0409001B" w:tentative="1">
+      <w:start w:val="1"/>
+      <w:numFmt w:val="lowerRoman"/>
+      <w:lvlText w:val="%6."/>
+      <w:lvlJc w:val="right"/>
+      <w:pPr>
+        <w:ind w:left="4320" w:hanging="180"/>
+      </w:pPr>
+    </w:lvl>
+    <w:lvl w:ilvl="6" w:tplc="0409000F" w:tentative="1">
+      <w:start w:val="1"/>
+      <w:numFmt w:val="decimal"/>
+      <w:lvlText w:val="%7."/>
+      <w:lvlJc w:val="left"/>
+      <w:pPr>
+        <w:ind w:left="5040" w:hanging="360"/>
+      </w:pPr>
+    </w:lvl>
+    <w:lvl w:ilvl="7" w:tplc="04090019" w:tentative="1">
+      <w:start w:val="1"/>
+      <w:numFmt w:val="lowerLetter"/>
+      <w:lvlText w:val="%8."/>
+      <w:lvlJc w:val="left"/>
+      <w:pPr>
+        <w:ind w:left="5760" w:hanging="360"/>
+      </w:pPr>
+    </w:lvl>
+    <w:lvl w:ilvl="8" w:tplc="0409001B" w:tentative="1">
+      <w:start w:val="1"/>
+      <w:numFmt w:val="lowerRoman"/>
+      <w:lvlText w:val="%9."/>
+      <w:lvlJc w:val="right"/>
+      <w:pPr>
+        <w:ind w:left="6480" w:hanging="180"/>
+      </w:pPr>
+    </w:lvl>
+  </w:abstractNum>
+  <w:abstractNum w:abstractNumId="18">
+    <w:nsid w:val="6C0661C7"/>
+    <w:multiLevelType w:val="multilevel"/>
+    <w:tmpl w:val="0409001D"/>
+    <w:lvl w:ilvl="0">
+      <w:start w:val="1"/>
+      <w:numFmt w:val="decimal"/>
+      <w:lvlText w:val="%1)"/>
+      <w:lvlJc w:val="left"/>
+      <w:pPr>
+        <w:ind w:left="360" w:hanging="360"/>
+      </w:pPr>
+    </w:lvl>
+    <w:lvl w:ilvl="1">
+      <w:start w:val="1"/>
+      <w:numFmt w:val="lowerLetter"/>
+      <w:lvlText w:val="%2)"/>
+      <w:lvlJc w:val="left"/>
+      <w:pPr>
+        <w:ind w:left="720" w:hanging="360"/>
+      </w:pPr>
+    </w:lvl>
+    <w:lvl w:ilvl="2">
+      <w:start w:val="1"/>
+      <w:numFmt w:val="lowerRoman"/>
+      <w:lvlText w:val="%3)"/>
+      <w:lvlJc w:val="left"/>
+      <w:pPr>
+        <w:ind w:left="1080" w:hanging="360"/>
+      </w:pPr>
+    </w:lvl>
+    <w:lvl w:ilvl="3">
+      <w:start w:val="1"/>
+      <w:numFmt w:val="decimal"/>
+      <w:lvlText w:val="(%4)"/>
+      <w:lvlJc w:val="left"/>
+      <w:pPr>
+        <w:ind w:left="1440" w:hanging="360"/>
+      </w:pPr>
+    </w:lvl>
+    <w:lvl w:ilvl="4">
+      <w:start w:val="1"/>
+      <w:numFmt w:val="lowerLetter"/>
+      <w:lvlText w:val="(%5)"/>
+      <w:lvlJc w:val="left"/>
+      <w:pPr>
+        <w:ind w:left="1800" w:hanging="360"/>
+      </w:pPr>
+    </w:lvl>
+    <w:lvl w:ilvl="5">
+      <w:start w:val="1"/>
+      <w:numFmt w:val="lowerRoman"/>
+      <w:lvlText w:val="(%6)"/>
+      <w:lvlJc w:val="left"/>
+      <w:pPr>
+        <w:ind w:left="2160" w:hanging="360"/>
+      </w:pPr>
+    </w:lvl>
+    <w:lvl w:ilvl="6">
+      <w:start w:val="1"/>
+      <w:numFmt w:val="decimal"/>
+      <w:lvlText w:val="%7."/>
+      <w:lvlJc w:val="left"/>
+      <w:pPr>
+        <w:ind w:left="2520" w:hanging="360"/>
+      </w:pPr>
+    </w:lvl>
+    <w:lvl w:ilvl="7">
+      <w:start w:val="1"/>
+      <w:numFmt w:val="lowerLetter"/>
+      <w:lvlText w:val="%8."/>
+      <w:lvlJc w:val="left"/>
+      <w:pPr>
+        <w:ind w:left="2880" w:hanging="360"/>
+      </w:pPr>
+    </w:lvl>
+    <w:lvl w:ilvl="8">
+      <w:start w:val="1"/>
+      <w:numFmt w:val="lowerRoman"/>
+      <w:lvlText w:val="%9."/>
+      <w:lvlJc w:val="left"/>
+      <w:pPr>
+        <w:ind w:left="3240" w:hanging="360"/>
+      </w:pPr>
+    </w:lvl>
+  </w:abstractNum>
+  <w:abstractNum w:abstractNumId="19">
+    <w:nsid w:val="6D830CEE"/>
+    <w:multiLevelType w:val="multilevel"/>
+    <w:tmpl w:val="0409001D"/>
+    <w:lvl w:ilvl="0">
+      <w:start w:val="1"/>
+      <w:numFmt w:val="decimal"/>
+      <w:lvlText w:val="%1)"/>
+      <w:lvlJc w:val="left"/>
+      <w:pPr>
+        <w:ind w:left="360" w:hanging="360"/>
+      </w:pPr>
+    </w:lvl>
+    <w:lvl w:ilvl="1">
+      <w:start w:val="1"/>
+      <w:numFmt w:val="lowerLetter"/>
+      <w:lvlText w:val="%2)"/>
+      <w:lvlJc w:val="left"/>
+      <w:pPr>
+        <w:ind w:left="720" w:hanging="360"/>
+      </w:pPr>
+    </w:lvl>
+    <w:lvl w:ilvl="2">
+      <w:start w:val="1"/>
+      <w:numFmt w:val="lowerRoman"/>
+      <w:lvlText w:val="%3)"/>
+      <w:lvlJc w:val="left"/>
+      <w:pPr>
+        <w:ind w:left="1080" w:hanging="360"/>
+      </w:pPr>
+    </w:lvl>
+    <w:lvl w:ilvl="3">
+      <w:start w:val="1"/>
+      <w:numFmt w:val="decimal"/>
+      <w:lvlText w:val="(%4)"/>
+      <w:lvlJc w:val="left"/>
+      <w:pPr>
+        <w:ind w:left="1440" w:hanging="360"/>
+      </w:pPr>
+    </w:lvl>
+    <w:lvl w:ilvl="4">
+      <w:start w:val="1"/>
+      <w:numFmt w:val="lowerLetter"/>
+      <w:lvlText w:val="(%5)"/>
+      <w:lvlJc w:val="left"/>
+      <w:pPr>
+        <w:ind w:left="1800" w:hanging="360"/>
+      </w:pPr>
+    </w:lvl>
+    <w:lvl w:ilvl="5">
+      <w:start w:val="1"/>
+      <w:numFmt w:val="lowerRoman"/>
+      <w:lvlText w:val="(%6)"/>
+      <w:lvlJc w:val="left"/>
+      <w:pPr>
+        <w:ind w:left="2160" w:hanging="360"/>
+      </w:pPr>
+    </w:lvl>
+    <w:lvl w:ilvl="6">
+      <w:start w:val="1"/>
+      <w:numFmt w:val="decimal"/>
+      <w:lvlText w:val="%7."/>
+      <w:lvlJc w:val="left"/>
+      <w:pPr>
+        <w:ind w:left="2520" w:hanging="360"/>
+      </w:pPr>
+    </w:lvl>
+    <w:lvl w:ilvl="7">
+      <w:start w:val="1"/>
+      <w:numFmt w:val="lowerLetter"/>
+      <w:lvlText w:val="%8."/>
+      <w:lvlJc w:val="left"/>
+      <w:pPr>
+        <w:ind w:left="2880" w:hanging="360"/>
+      </w:pPr>
+    </w:lvl>
+    <w:lvl w:ilvl="8">
+      <w:start w:val="1"/>
+      <w:numFmt w:val="lowerRoman"/>
+      <w:lvlText w:val="%9."/>
+      <w:lvlJc w:val="left"/>
+      <w:pPr>
+        <w:ind w:left="3240" w:hanging="360"/>
+      </w:pPr>
+    </w:lvl>
+  </w:abstractNum>
+  <w:abstractNum w:abstractNumId="20">
+    <w:nsid w:val="73A422FD"/>
+    <w:multiLevelType w:val="hybridMultilevel"/>
+    <w:tmpl w:val="9E84AA2C"/>
+    <w:lvl w:ilvl="0" w:tplc="0409000F">
+      <w:start w:val="1"/>
+      <w:numFmt w:val="decimal"/>
+      <w:lvlText w:val="%1."/>
+      <w:lvlJc w:val="left"/>
+      <w:pPr>
+        <w:ind w:left="720" w:hanging="360"/>
+      </w:pPr>
+    </w:lvl>
+    <w:lvl w:ilvl="1" w:tplc="04090019">
+      <w:start w:val="1"/>
+      <w:numFmt w:val="lowerLetter"/>
+      <w:lvlText w:val="%2."/>
+      <w:lvlJc w:val="left"/>
+      <w:pPr>
+        <w:ind w:left="1440" w:hanging="360"/>
+      </w:pPr>
+    </w:lvl>
+    <w:lvl w:ilvl="2" w:tplc="0409001B">
+      <w:start w:val="1"/>
+      <w:numFmt w:val="lowerRoman"/>
+      <w:lvlText w:val="%3."/>
+      <w:lvlJc w:val="right"/>
+      <w:pPr>
+        <w:ind w:left="2160" w:hanging="180"/>
+      </w:pPr>
+    </w:lvl>
+    <w:lvl w:ilvl="3" w:tplc="0409000F">
+      <w:start w:val="1"/>
+      <w:numFmt w:val="decimal"/>
+      <w:lvlText w:val="%4."/>
+      <w:lvlJc w:val="left"/>
+      <w:pPr>
+        <w:ind w:left="2880" w:hanging="360"/>
+      </w:pPr>
+    </w:lvl>
+    <w:lvl w:ilvl="4" w:tplc="04090019" w:tentative="1">
+      <w:start w:val="1"/>
+      <w:numFmt w:val="lowerLetter"/>
+      <w:lvlText w:val="%5."/>
+      <w:lvlJc w:val="left"/>
+      <w:pPr>
+        <w:ind w:left="3600" w:hanging="360"/>
+      </w:pPr>
+    </w:lvl>
+    <w:lvl w:ilvl="5" w:tplc="0409001B" w:tentative="1">
+      <w:start w:val="1"/>
+      <w:numFmt w:val="lowerRoman"/>
+      <w:lvlText w:val="%6."/>
+      <w:lvlJc w:val="right"/>
+      <w:pPr>
+        <w:ind w:left="4320" w:hanging="180"/>
+      </w:pPr>
+    </w:lvl>
+    <w:lvl w:ilvl="6" w:tplc="0409000F" w:tentative="1">
+      <w:start w:val="1"/>
+      <w:numFmt w:val="decimal"/>
+      <w:lvlText w:val="%7."/>
+      <w:lvlJc w:val="left"/>
+      <w:pPr>
+        <w:ind w:left="5040" w:hanging="360"/>
+      </w:pPr>
+    </w:lvl>
+    <w:lvl w:ilvl="7" w:tplc="04090019" w:tentative="1">
+      <w:start w:val="1"/>
+      <w:numFmt w:val="lowerLetter"/>
+      <w:lvlText w:val="%8."/>
+      <w:lvlJc w:val="left"/>
+      <w:pPr>
+        <w:ind w:left="5760" w:hanging="360"/>
+      </w:pPr>
+    </w:lvl>
+    <w:lvl w:ilvl="8" w:tplc="0409001B" w:tentative="1">
+      <w:start w:val="1"/>
+      <w:numFmt w:val="lowerRoman"/>
+      <w:lvlText w:val="%9."/>
+      <w:lvlJc w:val="right"/>
+      <w:pPr>
+        <w:ind w:left="6480" w:hanging="180"/>
+      </w:pPr>
+    </w:lvl>
+  </w:abstractNum>
   <w:num w:numId="1">
+    <w:abstractNumId w:val="13"/>
+  </w:num>
+  <w:num w:numId="2">
+    <w:abstractNumId w:val="12"/>
+  </w:num>
+  <w:num w:numId="3">
+    <w:abstractNumId w:val="6"/>
+  </w:num>
+  <w:num w:numId="4">
+    <w:abstractNumId w:val="2"/>
+  </w:num>
+  <w:num w:numId="5">
+    <w:abstractNumId w:val="8"/>
+  </w:num>
+  <w:num w:numId="6">
+    <w:abstractNumId w:val="17"/>
+  </w:num>
+  <w:num w:numId="7">
+    <w:abstractNumId w:val="20"/>
+  </w:num>
+  <w:num w:numId="8">
+    <w:abstractNumId w:val="0"/>
+  </w:num>
+  <w:num w:numId="9">
+    <w:abstractNumId w:val="11"/>
+  </w:num>
+  <w:num w:numId="10">
+    <w:abstractNumId w:val="5"/>
+  </w:num>
+  <w:num w:numId="11">
+    <w:abstractNumId w:val="1"/>
+  </w:num>
+  <w:num w:numId="12">
+    <w:abstractNumId w:val="16"/>
+  </w:num>
+  <w:num w:numId="13">
+    <w:abstractNumId w:val="18"/>
+  </w:num>
+  <w:num w:numId="14">
     <w:abstractNumId w:val="4"/>
   </w:num>
-  <w:num w:numId="2">
+  <w:num w:numId="15">
+    <w:abstractNumId w:val="19"/>
+  </w:num>
+  <w:num w:numId="16">
     <w:abstractNumId w:val="3"/>
   </w:num>
-  <w:num w:numId="3">
-    <w:abstractNumId w:val="1"/>
+  <w:num w:numId="17">
+    <w:abstractNumId w:val="7"/>
   </w:num>
-  <w:num w:numId="4">
-    <w:abstractNumId w:val="0"/>
+  <w:num w:numId="18">
+    <w:abstractNumId w:val="15"/>
   </w:num>
-  <w:num w:numId="5">
-    <w:abstractNumId w:val="2"/>
+  <w:num w:numId="19">
+    <w:abstractNumId w:val="14"/>
+  </w:num>
+  <w:num w:numId="20">
+    <w:abstractNumId w:val="9"/>
+  </w:num>
+  <w:num w:numId="21">
+    <w:abstractNumId w:val="10"/>
   </w:num>
 </w:numbering>
 </file>
@@ -1907,16 +5272,17 @@
     <w:next w:val="normal0"/>
     <w:autoRedefine/>
     <w:qFormat/>
-    <w:rsid w:val="00183AE2"/>
+    <w:rsid w:val="00115460"/>
     <w:pPr>
       <w:spacing w:after="160"/>
       <w:outlineLvl w:val="0"/>
     </w:pPr>
     <w:rPr>
-      <w:rFonts w:asciiTheme="majorHAnsi" w:eastAsia="Times New Roman" w:hAnsiTheme="majorHAnsi" w:cs="Times New Roman"/>
+      <w:rFonts w:ascii="Times New Roman" w:eastAsia="Times New Roman" w:hAnsi="Times New Roman" w:cs="Times New Roman"/>
       <w:b/>
       <w:sz w:val="32"/>
       <w:szCs w:val="28"/>
+      <w:shd w:val="clear" w:color="auto" w:fill="F8F8FF"/>
     </w:rPr>
   </w:style>
   <w:style w:type="paragraph" w:styleId="Heading2">
@@ -2012,7 +5378,6 @@
   <w:style w:type="character" w:default="1" w:styleId="DefaultParagraphFont">
     <w:name w:val="Default Paragraph Font"/>
     <w:uiPriority w:val="1"/>
-    <w:semiHidden/>
     <w:unhideWhenUsed/>
   </w:style>
   <w:style w:type="table" w:default="1" w:styleId="TableNormal">
@@ -2170,7 +5535,7 @@
     <w:basedOn w:val="normal0"/>
     <w:autoRedefine/>
     <w:qFormat/>
-    <w:rsid w:val="00F169AB"/>
+    <w:rsid w:val="00115460"/>
     <w:pPr>
       <w:tabs>
         <w:tab w:val="left" w:pos="720"/>
@@ -2180,7 +5545,7 @@
       <w:ind w:firstLine="720"/>
     </w:pPr>
     <w:rPr>
-      <w:rFonts w:ascii="Courier" w:eastAsia="Times New Roman" w:hAnsi="Courier" w:cs="Times New Roman"/>
+      <w:rFonts w:ascii="Consolas" w:eastAsia="Times New Roman" w:hAnsi="Consolas" w:cs="Times New Roman"/>
       <w:noProof/>
       <w:color w:val="000000" w:themeColor="text1"/>
       <w:sz w:val="24"/>
@@ -2521,16 +5886,17 @@
     <w:next w:val="normal0"/>
     <w:autoRedefine/>
     <w:qFormat/>
-    <w:rsid w:val="00183AE2"/>
+    <w:rsid w:val="00115460"/>
     <w:pPr>
       <w:spacing w:after="160"/>
       <w:outlineLvl w:val="0"/>
     </w:pPr>
     <w:rPr>
-      <w:rFonts w:asciiTheme="majorHAnsi" w:eastAsia="Times New Roman" w:hAnsiTheme="majorHAnsi" w:cs="Times New Roman"/>
+      <w:rFonts w:ascii="Times New Roman" w:eastAsia="Times New Roman" w:hAnsi="Times New Roman" w:cs="Times New Roman"/>
       <w:b/>
       <w:sz w:val="32"/>
       <w:szCs w:val="28"/>
+      <w:shd w:val="clear" w:color="auto" w:fill="F8F8FF"/>
     </w:rPr>
   </w:style>
   <w:style w:type="paragraph" w:styleId="Heading2">
@@ -2626,7 +5992,6 @@
   <w:style w:type="character" w:default="1" w:styleId="DefaultParagraphFont">
     <w:name w:val="Default Paragraph Font"/>
     <w:uiPriority w:val="1"/>
-    <w:semiHidden/>
     <w:unhideWhenUsed/>
   </w:style>
   <w:style w:type="table" w:default="1" w:styleId="TableNormal">
@@ -2784,7 +6149,7 @@
     <w:basedOn w:val="normal0"/>
     <w:autoRedefine/>
     <w:qFormat/>
-    <w:rsid w:val="00F169AB"/>
+    <w:rsid w:val="00115460"/>
     <w:pPr>
       <w:tabs>
         <w:tab w:val="left" w:pos="720"/>
@@ -2794,7 +6159,7 @@
       <w:ind w:firstLine="720"/>
     </w:pPr>
     <w:rPr>
-      <w:rFonts w:ascii="Courier" w:eastAsia="Times New Roman" w:hAnsi="Courier" w:cs="Times New Roman"/>
+      <w:rFonts w:ascii="Consolas" w:eastAsia="Times New Roman" w:hAnsi="Consolas" w:cs="Times New Roman"/>
       <w:noProof/>
       <w:color w:val="000000" w:themeColor="text1"/>
       <w:sz w:val="24"/>

</xml_diff>